<commit_message>
Add Mastercard Exp, WellsFargo Exp
Placeholder in `Samsung` embedded systems
</commit_message>
<xml_diff>
--- a/main/Mastercard AI Garage/Data Scientist/common.docx
+++ b/main/Mastercard AI Garage/Data Scientist/common.docx
@@ -138,7 +138,7 @@
         <w:t>)</w:t>
       </w:r>
     </w:p>
-    <w:p xmlns:wp14="http://schemas.microsoft.com/office/word/2010/wordml" wp14:paraId="7C518443" wp14:textId="18496366">
+    <w:p xmlns:wp14="http://schemas.microsoft.com/office/word/2010/wordml" wp14:paraId="7C518443" wp14:textId="6FDBB9A8">
       <w:pPr>
         <w:pStyle w:val="ListParagraph"/>
         <w:numPr>
@@ -158,7 +158,7 @@
           <w:noProof w:val="0"/>
           <w:lang w:val="en-US"/>
         </w:rPr>
-        <w:t xml:space="preserve">Interview Mode: Physical </w:t>
+        <w:t xml:space="preserve">Interview Mode: </w:t>
       </w:r>
       <w:r>
         <w:rPr>
@@ -201,14 +201,14 @@
         <w:t>)</w:t>
       </w:r>
     </w:p>
-    <w:p xmlns:wp14="http://schemas.microsoft.com/office/word/2010/wordml" wp14:paraId="258F9471" wp14:textId="5A70EA6C">
+    <w:p xmlns:wp14="http://schemas.microsoft.com/office/word/2010/wordml" wp14:paraId="258F9471" wp14:textId="1587F3AF">
       <w:pPr>
         <w:pStyle w:val="Normal"/>
         <w:spacing w:line="240" w:lineRule="auto"/>
         <w:rPr>
           <w:rFonts w:ascii="Aptos Display" w:hAnsi="Aptos Display" w:eastAsia="Aptos Display" w:cs="Aptos Display" w:asciiTheme="majorAscii" w:hAnsiTheme="majorAscii" w:eastAsiaTheme="majorAscii" w:cstheme="majorAscii"/>
           <w:noProof w:val="0"/>
-          <w:color w:val="60CAF3" w:themeColor="accent4" w:themeTint="99" w:themeShade="FF"/>
+          <w:color w:val="0F9DD4" w:themeColor="accent4" w:themeTint="99" w:themeShade="FF"/>
           <w:lang w:val="en-US"/>
         </w:rPr>
       </w:pPr>
@@ -219,7 +219,24 @@
           <w:color w:val="0F9DD4"/>
           <w:lang w:val="en-US"/>
         </w:rPr>
-        <w:t>---------------------------------------------------------------------------------------------------------------</w:t>
+        <w:t>-----------------------------------</w:t>
+      </w:r>
+      <w:r>
+        <w:rPr>
+          <w:rFonts w:ascii="Aptos Display" w:hAnsi="Aptos Display" w:eastAsia="Aptos Display" w:cs="Aptos Display" w:asciiTheme="majorAscii" w:hAnsiTheme="majorAscii" w:eastAsiaTheme="majorAscii" w:cstheme="majorAscii"/>
+          <w:noProof w:val="0"/>
+          <w:lang w:val="en-US"/>
+        </w:rPr>
+        <w:t xml:space="preserve"> Physical </w:t>
+      </w:r>
+      <w:r>
+        <w:rPr>
+          <w:rFonts w:ascii="Aptos Display" w:hAnsi="Aptos Display" w:eastAsia="Aptos Display" w:cs="Aptos Display" w:asciiTheme="majorAscii" w:hAnsiTheme="majorAscii" w:eastAsiaTheme="majorAscii" w:cstheme="majorAscii"/>
+          <w:noProof w:val="0"/>
+          <w:color w:val="0F9DD4"/>
+          <w:lang w:val="en-US"/>
+        </w:rPr>
+        <w:t>----------------------------------------------------------------------------</w:t>
       </w:r>
     </w:p>
     <w:p>
@@ -1439,6 +1456,1527 @@
         </w:rPr>
         <w:t>---------------------------------------------------------------------------------------------------------------</w:t>
       </w:r>
+    </w:p>
+    <w:p>
+      <w:pPr>
+        <w:spacing w:line="240" w:lineRule="auto"/>
+        <w:rPr>
+          <w:rFonts w:ascii="Aptos Display" w:hAnsi="Aptos Display" w:eastAsia="Aptos Display" w:cs="Aptos Display" w:asciiTheme="majorAscii" w:hAnsiTheme="majorAscii" w:eastAsiaTheme="majorAscii" w:cstheme="majorAscii"/>
+          <w:color w:val="0070C0"/>
+        </w:rPr>
+      </w:pPr>
+    </w:p>
+    <w:p>
+      <w:pPr>
+        <w:pStyle w:val="Heading1"/>
+        <w:suppressLineNumbers w:val="0"/>
+        <w:bidi w:val="0"/>
+        <w:spacing w:before="360" w:beforeAutospacing="off" w:after="80" w:afterAutospacing="off" w:line="240" w:lineRule="auto"/>
+        <w:ind w:left="0" w:right="0"/>
+        <w:jc w:val="left"/>
+        <w:rPr>
+          <w:rFonts w:ascii="Aptos Display" w:hAnsi="Aptos Display" w:eastAsia="Aptos Display" w:cs="Aptos Display" w:asciiTheme="majorAscii" w:hAnsiTheme="majorAscii" w:eastAsiaTheme="majorAscii" w:cstheme="majorAscii"/>
+          <w:noProof w:val="0"/>
+          <w:u w:val="single"/>
+          <w:lang w:val="en-US"/>
+        </w:rPr>
+      </w:pPr>
+      <w:r>
+        <w:rPr>
+          <w:rFonts w:ascii="Aptos Display" w:hAnsi="Aptos Display" w:eastAsia="Aptos Display" w:cs="Aptos Display" w:asciiTheme="majorAscii" w:hAnsiTheme="majorAscii" w:eastAsiaTheme="majorAscii" w:cstheme="majorAscii"/>
+          <w:noProof w:val="0"/>
+          <w:u w:val="single"/>
+          <w:lang w:val="en-US"/>
+        </w:rPr>
+        <w:t>Tejas</w:t>
+      </w:r>
+      <w:r>
+        <w:rPr>
+          <w:rFonts w:ascii="Aptos Display" w:hAnsi="Aptos Display" w:eastAsia="Aptos Display" w:cs="Aptos Display" w:asciiTheme="majorAscii" w:hAnsiTheme="majorAscii" w:eastAsiaTheme="majorAscii" w:cstheme="majorAscii"/>
+          <w:noProof w:val="0"/>
+          <w:u w:val="single"/>
+          <w:lang w:val="en-US"/>
+        </w:rPr>
+        <w:t xml:space="preserve"> Tonde</w:t>
+      </w:r>
+    </w:p>
+    <w:p>
+      <w:pPr>
+        <w:pStyle w:val="Normal"/>
+        <w:spacing w:line="240" w:lineRule="auto"/>
+        <w:rPr>
+          <w:rFonts w:ascii="Aptos Display" w:hAnsi="Aptos Display" w:eastAsia="Aptos Display" w:cs="Aptos Display" w:asciiTheme="majorAscii" w:hAnsiTheme="majorAscii" w:eastAsiaTheme="majorAscii" w:cstheme="majorAscii"/>
+          <w:noProof w:val="0"/>
+          <w:lang w:val="en-US"/>
+        </w:rPr>
+      </w:pPr>
+    </w:p>
+    <w:p>
+      <w:pPr>
+        <w:spacing w:before="0" w:beforeAutospacing="off" w:after="200" w:afterAutospacing="off" w:line="240" w:lineRule="auto"/>
+        <w:rPr>
+          <w:rFonts w:ascii="Aptos Display" w:hAnsi="Aptos Display" w:eastAsia="Aptos Display" w:cs="Aptos Display" w:asciiTheme="majorAscii" w:hAnsiTheme="majorAscii" w:eastAsiaTheme="majorAscii" w:cstheme="majorAscii"/>
+          <w:noProof w:val="0"/>
+          <w:sz w:val="22"/>
+          <w:szCs w:val="22"/>
+          <w:lang w:val="en-US"/>
+        </w:rPr>
+      </w:pPr>
+      <w:r>
+        <w:rPr>
+          <w:rFonts w:ascii="Aptos Display" w:hAnsi="Aptos Display" w:eastAsia="Aptos Display" w:cs="Aptos Display" w:asciiTheme="majorAscii" w:hAnsiTheme="majorAscii" w:eastAsiaTheme="majorAscii" w:cstheme="majorAscii"/>
+          <w:b w:val="1"/>
+          <w:bCs w:val="1"/>
+          <w:noProof w:val="0"/>
+          <w:sz w:val="22"/>
+          <w:szCs w:val="22"/>
+          <w:lang w:val="en-US"/>
+        </w:rPr>
+        <w:t>Personal View</w:t>
+      </w:r>
+      <w:r>
+        <w:rPr>
+          <w:rFonts w:ascii="Aptos Display" w:hAnsi="Aptos Display" w:eastAsia="Aptos Display" w:cs="Aptos Display" w:asciiTheme="majorAscii" w:hAnsiTheme="majorAscii" w:eastAsiaTheme="majorAscii" w:cstheme="majorAscii"/>
+          <w:noProof w:val="0"/>
+          <w:sz w:val="22"/>
+          <w:szCs w:val="22"/>
+          <w:lang w:val="en-US"/>
+        </w:rPr>
+        <w:t>:</w:t>
+      </w:r>
+      <w:r>
+        <w:rPr>
+          <w:rFonts w:ascii="Aptos Display" w:hAnsi="Aptos Display" w:eastAsia="Aptos Display" w:cs="Aptos Display" w:asciiTheme="majorAscii" w:hAnsiTheme="majorAscii" w:eastAsiaTheme="majorAscii" w:cstheme="majorAscii"/>
+          <w:noProof w:val="0"/>
+          <w:sz w:val="22"/>
+          <w:szCs w:val="22"/>
+          <w:lang w:val="en-US"/>
+        </w:rPr>
+        <w:t xml:space="preserve"> [will </w:t>
+      </w:r>
+      <w:r>
+        <w:rPr>
+          <w:rFonts w:ascii="Aptos Display" w:hAnsi="Aptos Display" w:eastAsia="Aptos Display" w:cs="Aptos Display" w:asciiTheme="majorAscii" w:hAnsiTheme="majorAscii" w:eastAsiaTheme="majorAscii" w:cstheme="majorAscii"/>
+          <w:noProof w:val="0"/>
+          <w:sz w:val="22"/>
+          <w:szCs w:val="22"/>
+          <w:lang w:val="en-US"/>
+        </w:rPr>
+        <w:t xml:space="preserve">update in detail later] </w:t>
+      </w:r>
+      <w:r>
+        <w:rPr>
+          <w:rFonts w:ascii="Aptos Display" w:hAnsi="Aptos Display" w:eastAsia="Aptos Display" w:cs="Aptos Display" w:asciiTheme="majorAscii" w:hAnsiTheme="majorAscii" w:eastAsiaTheme="majorAscii" w:cstheme="majorAscii"/>
+          <w:noProof w:val="0"/>
+          <w:sz w:val="22"/>
+          <w:szCs w:val="22"/>
+          <w:lang w:val="en-US"/>
+        </w:rPr>
+        <w:t xml:space="preserve">Interviews were moderate-level difficult. </w:t>
+      </w:r>
+      <w:r>
+        <w:rPr>
+          <w:rFonts w:ascii="Aptos Display" w:hAnsi="Aptos Display" w:eastAsia="Aptos Display" w:cs="Aptos Display" w:asciiTheme="majorAscii" w:hAnsiTheme="majorAscii" w:eastAsiaTheme="majorAscii" w:cstheme="majorAscii"/>
+          <w:noProof w:val="0"/>
+          <w:sz w:val="22"/>
+          <w:szCs w:val="22"/>
+          <w:lang w:val="en-US"/>
+        </w:rPr>
+        <w:t>Round 2 interviewer focused more on the loss functions used in the projects from the resume</w:t>
+      </w:r>
+      <w:r>
+        <w:rPr>
+          <w:rFonts w:ascii="Aptos Display" w:hAnsi="Aptos Display" w:eastAsia="Aptos Display" w:cs="Aptos Display" w:asciiTheme="majorAscii" w:hAnsiTheme="majorAscii" w:eastAsiaTheme="majorAscii" w:cstheme="majorAscii"/>
+          <w:noProof w:val="0"/>
+          <w:sz w:val="22"/>
+          <w:szCs w:val="22"/>
+          <w:lang w:val="en-US"/>
+        </w:rPr>
+        <w:t xml:space="preserve">. Keep at least </w:t>
+      </w:r>
+      <w:r>
+        <w:rPr>
+          <w:rFonts w:ascii="Aptos Display" w:hAnsi="Aptos Display" w:eastAsia="Aptos Display" w:cs="Aptos Display" w:asciiTheme="majorAscii" w:hAnsiTheme="majorAscii" w:eastAsiaTheme="majorAscii" w:cstheme="majorAscii"/>
+          <w:noProof w:val="0"/>
+          <w:sz w:val="22"/>
+          <w:szCs w:val="22"/>
+          <w:lang w:val="en-US"/>
+        </w:rPr>
+        <w:t>2 copies of the resume</w:t>
+      </w:r>
+      <w:r>
+        <w:rPr>
+          <w:rFonts w:ascii="Aptos Display" w:hAnsi="Aptos Display" w:eastAsia="Aptos Display" w:cs="Aptos Display" w:asciiTheme="majorAscii" w:hAnsiTheme="majorAscii" w:eastAsiaTheme="majorAscii" w:cstheme="majorAscii"/>
+          <w:noProof w:val="0"/>
+          <w:sz w:val="22"/>
+          <w:szCs w:val="22"/>
+          <w:lang w:val="en-US"/>
+        </w:rPr>
+        <w:t>.</w:t>
+      </w:r>
+    </w:p>
+    <w:p>
+      <w:pPr>
+        <w:spacing w:before="0" w:beforeAutospacing="off" w:after="200" w:afterAutospacing="off" w:line="240" w:lineRule="auto"/>
+        <w:rPr>
+          <w:rFonts w:ascii="Aptos Display" w:hAnsi="Aptos Display" w:eastAsia="Aptos Display" w:cs="Aptos Display" w:asciiTheme="majorAscii" w:hAnsiTheme="majorAscii" w:eastAsiaTheme="majorAscii" w:cstheme="majorAscii"/>
+          <w:noProof w:val="0"/>
+          <w:sz w:val="22"/>
+          <w:szCs w:val="22"/>
+          <w:lang w:val="en-US"/>
+        </w:rPr>
+      </w:pPr>
+      <w:r>
+        <w:rPr>
+          <w:rFonts w:ascii="Aptos Display" w:hAnsi="Aptos Display" w:eastAsia="Aptos Display" w:cs="Aptos Display" w:asciiTheme="majorAscii" w:hAnsiTheme="majorAscii" w:eastAsiaTheme="majorAscii" w:cstheme="majorAscii"/>
+          <w:b w:val="1"/>
+          <w:bCs w:val="1"/>
+          <w:noProof w:val="0"/>
+          <w:sz w:val="22"/>
+          <w:szCs w:val="22"/>
+          <w:lang w:val="en-US"/>
+        </w:rPr>
+        <w:t>Status</w:t>
+      </w:r>
+      <w:r>
+        <w:rPr>
+          <w:rFonts w:ascii="Aptos Display" w:hAnsi="Aptos Display" w:eastAsia="Aptos Display" w:cs="Aptos Display" w:asciiTheme="majorAscii" w:hAnsiTheme="majorAscii" w:eastAsiaTheme="majorAscii" w:cstheme="majorAscii"/>
+          <w:noProof w:val="0"/>
+          <w:sz w:val="22"/>
+          <w:szCs w:val="22"/>
+          <w:lang w:val="en-US"/>
+        </w:rPr>
+        <w:t xml:space="preserve">: Attended till </w:t>
+      </w:r>
+      <w:r>
+        <w:rPr>
+          <w:rFonts w:ascii="Aptos Display" w:hAnsi="Aptos Display" w:eastAsia="Aptos Display" w:cs="Aptos Display" w:asciiTheme="majorAscii" w:hAnsiTheme="majorAscii" w:eastAsiaTheme="majorAscii" w:cstheme="majorAscii"/>
+          <w:noProof w:val="0"/>
+          <w:sz w:val="22"/>
+          <w:szCs w:val="22"/>
+          <w:lang w:val="en-US"/>
+        </w:rPr>
+        <w:t xml:space="preserve">Round </w:t>
+      </w:r>
+      <w:r>
+        <w:rPr>
+          <w:rFonts w:ascii="Aptos Display" w:hAnsi="Aptos Display" w:eastAsia="Aptos Display" w:cs="Aptos Display" w:asciiTheme="majorAscii" w:hAnsiTheme="majorAscii" w:eastAsiaTheme="majorAscii" w:cstheme="majorAscii"/>
+          <w:noProof w:val="0"/>
+          <w:sz w:val="22"/>
+          <w:szCs w:val="22"/>
+          <w:lang w:val="en-US"/>
+        </w:rPr>
+        <w:t xml:space="preserve">2. </w:t>
+      </w:r>
+      <w:r>
+        <w:rPr>
+          <w:rFonts w:ascii="Aptos Display" w:hAnsi="Aptos Display" w:eastAsia="Aptos Display" w:cs="Aptos Display" w:asciiTheme="majorAscii" w:hAnsiTheme="majorAscii" w:eastAsiaTheme="majorAscii" w:cstheme="majorAscii"/>
+          <w:noProof w:val="0"/>
+          <w:sz w:val="22"/>
+          <w:szCs w:val="22"/>
+          <w:lang w:val="en-US"/>
+        </w:rPr>
+        <w:t xml:space="preserve"> Not selected.</w:t>
+      </w:r>
+    </w:p>
+    <w:p>
+      <w:pPr>
+        <w:spacing w:before="0" w:beforeAutospacing="off" w:after="200" w:afterAutospacing="off" w:line="240" w:lineRule="auto"/>
+        <w:rPr>
+          <w:rFonts w:ascii="Aptos Display" w:hAnsi="Aptos Display" w:eastAsia="Aptos Display" w:cs="Aptos Display" w:asciiTheme="majorAscii" w:hAnsiTheme="majorAscii" w:eastAsiaTheme="majorAscii" w:cstheme="majorAscii"/>
+          <w:b w:val="1"/>
+          <w:bCs w:val="1"/>
+          <w:noProof w:val="0"/>
+          <w:color w:val="365F91"/>
+          <w:sz w:val="28"/>
+          <w:szCs w:val="28"/>
+          <w:lang w:val="en-US"/>
+        </w:rPr>
+      </w:pPr>
+      <w:r>
+        <w:rPr>
+          <w:rFonts w:ascii="Aptos Display" w:hAnsi="Aptos Display" w:eastAsia="Aptos Display" w:cs="Aptos Display" w:asciiTheme="majorAscii" w:hAnsiTheme="majorAscii" w:eastAsiaTheme="majorAscii" w:cstheme="majorAscii"/>
+          <w:b w:val="1"/>
+          <w:bCs w:val="1"/>
+          <w:noProof w:val="0"/>
+          <w:color w:val="365F91"/>
+          <w:sz w:val="28"/>
+          <w:szCs w:val="28"/>
+          <w:lang w:val="en-US"/>
+        </w:rPr>
+        <w:t>Interview Description</w:t>
+      </w:r>
+    </w:p>
+    <w:p>
+      <w:pPr>
+        <w:pStyle w:val="Heading2"/>
+        <w:spacing w:before="200" w:beforeAutospacing="off" w:after="0" w:afterAutospacing="off" w:line="240" w:lineRule="auto"/>
+        <w:rPr>
+          <w:rFonts w:ascii="Aptos Display" w:hAnsi="Aptos Display" w:eastAsia="Aptos Display" w:cs="Aptos Display" w:asciiTheme="majorAscii" w:hAnsiTheme="majorAscii" w:eastAsiaTheme="majorAscii" w:cstheme="majorAscii"/>
+          <w:b w:val="1"/>
+          <w:bCs w:val="1"/>
+          <w:noProof w:val="0"/>
+          <w:color w:val="4F81BD"/>
+          <w:sz w:val="26"/>
+          <w:szCs w:val="26"/>
+          <w:lang w:val="en-US"/>
+        </w:rPr>
+      </w:pPr>
+      <w:r>
+        <w:rPr>
+          <w:rFonts w:ascii="Aptos Display" w:hAnsi="Aptos Display" w:eastAsia="Aptos Display" w:cs="Aptos Display" w:asciiTheme="majorAscii" w:hAnsiTheme="majorAscii" w:eastAsiaTheme="majorAscii" w:cstheme="majorAscii"/>
+          <w:b w:val="1"/>
+          <w:bCs w:val="1"/>
+          <w:noProof w:val="0"/>
+          <w:color w:val="4F81BD"/>
+          <w:sz w:val="26"/>
+          <w:szCs w:val="26"/>
+          <w:lang w:val="en-US"/>
+        </w:rPr>
+        <w:t>Round 1:</w:t>
+      </w:r>
+    </w:p>
+    <w:p>
+      <w:pPr>
+        <w:spacing w:before="0" w:beforeAutospacing="off" w:after="200" w:afterAutospacing="off" w:line="240" w:lineRule="auto"/>
+        <w:rPr>
+          <w:rFonts w:ascii="Aptos Display" w:hAnsi="Aptos Display" w:eastAsia="Aptos Display" w:cs="Aptos Display" w:asciiTheme="majorAscii" w:hAnsiTheme="majorAscii" w:eastAsiaTheme="majorAscii" w:cstheme="majorAscii"/>
+          <w:noProof w:val="0"/>
+          <w:sz w:val="22"/>
+          <w:szCs w:val="22"/>
+          <w:lang w:val="en-US"/>
+        </w:rPr>
+      </w:pPr>
+      <w:r>
+        <w:rPr>
+          <w:rFonts w:ascii="Aptos Display" w:hAnsi="Aptos Display" w:eastAsia="Aptos Display" w:cs="Aptos Display" w:asciiTheme="majorAscii" w:hAnsiTheme="majorAscii" w:eastAsiaTheme="majorAscii" w:cstheme="majorAscii"/>
+          <w:noProof w:val="0"/>
+          <w:sz w:val="22"/>
+          <w:szCs w:val="22"/>
+          <w:lang w:val="en-US"/>
+        </w:rPr>
+        <w:t xml:space="preserve">Educational Background of the </w:t>
+      </w:r>
+      <w:r>
+        <w:rPr>
+          <w:rFonts w:ascii="Aptos Display" w:hAnsi="Aptos Display" w:eastAsia="Aptos Display" w:cs="Aptos Display" w:asciiTheme="majorAscii" w:hAnsiTheme="majorAscii" w:eastAsiaTheme="majorAscii" w:cstheme="majorAscii"/>
+          <w:noProof w:val="0"/>
+          <w:sz w:val="22"/>
+          <w:szCs w:val="22"/>
+          <w:lang w:val="en-US"/>
+        </w:rPr>
+        <w:t>Interviewer</w:t>
+      </w:r>
+      <w:r>
+        <w:rPr>
+          <w:rFonts w:ascii="Aptos Display" w:hAnsi="Aptos Display" w:eastAsia="Aptos Display" w:cs="Aptos Display" w:asciiTheme="majorAscii" w:hAnsiTheme="majorAscii" w:eastAsiaTheme="majorAscii" w:cstheme="majorAscii"/>
+          <w:noProof w:val="0"/>
+          <w:sz w:val="22"/>
+          <w:szCs w:val="22"/>
+          <w:lang w:val="en-US"/>
+        </w:rPr>
+        <w:t>:</w:t>
+      </w:r>
+      <w:r>
+        <w:rPr>
+          <w:rFonts w:ascii="Aptos Display" w:hAnsi="Aptos Display" w:eastAsia="Aptos Display" w:cs="Aptos Display" w:asciiTheme="majorAscii" w:hAnsiTheme="majorAscii" w:eastAsiaTheme="majorAscii" w:cstheme="majorAscii"/>
+          <w:noProof w:val="0"/>
+          <w:sz w:val="22"/>
+          <w:szCs w:val="22"/>
+          <w:lang w:val="en-US"/>
+        </w:rPr>
+        <w:t xml:space="preserve"> No idea</w:t>
+      </w:r>
+    </w:p>
+    <w:p>
+      <w:pPr>
+        <w:spacing w:before="0" w:beforeAutospacing="off" w:after="200" w:afterAutospacing="off" w:line="240" w:lineRule="auto"/>
+        <w:rPr>
+          <w:rFonts w:ascii="Aptos Display" w:hAnsi="Aptos Display" w:eastAsia="Aptos Display" w:cs="Aptos Display" w:asciiTheme="majorAscii" w:hAnsiTheme="majorAscii" w:eastAsiaTheme="majorAscii" w:cstheme="majorAscii"/>
+          <w:noProof w:val="0"/>
+          <w:sz w:val="22"/>
+          <w:szCs w:val="22"/>
+          <w:lang w:val="en-US"/>
+        </w:rPr>
+      </w:pPr>
+      <w:r>
+        <w:rPr>
+          <w:rFonts w:ascii="Aptos Display" w:hAnsi="Aptos Display" w:eastAsia="Aptos Display" w:cs="Aptos Display" w:asciiTheme="majorAscii" w:hAnsiTheme="majorAscii" w:eastAsiaTheme="majorAscii" w:cstheme="majorAscii"/>
+          <w:noProof w:val="0"/>
+          <w:sz w:val="22"/>
+          <w:szCs w:val="22"/>
+          <w:lang w:val="en-US"/>
+        </w:rPr>
+        <w:t xml:space="preserve">Project Specific Discussions: </w:t>
+      </w:r>
+      <w:r>
+        <w:rPr>
+          <w:rFonts w:ascii="Aptos Display" w:hAnsi="Aptos Display" w:eastAsia="Aptos Display" w:cs="Aptos Display" w:asciiTheme="majorAscii" w:hAnsiTheme="majorAscii" w:eastAsiaTheme="majorAscii" w:cstheme="majorAscii"/>
+          <w:noProof w:val="0"/>
+          <w:sz w:val="22"/>
+          <w:szCs w:val="22"/>
+          <w:lang w:val="en-US"/>
+        </w:rPr>
+        <w:t>CNN,</w:t>
+      </w:r>
+      <w:r>
+        <w:rPr>
+          <w:rFonts w:ascii="Aptos Display" w:hAnsi="Aptos Display" w:eastAsia="Aptos Display" w:cs="Aptos Display" w:asciiTheme="majorAscii" w:hAnsiTheme="majorAscii" w:eastAsiaTheme="majorAscii" w:cstheme="majorAscii"/>
+          <w:noProof w:val="0"/>
+          <w:sz w:val="22"/>
+          <w:szCs w:val="22"/>
+          <w:lang w:val="en-US"/>
+        </w:rPr>
+        <w:t>RNN,</w:t>
+      </w:r>
+      <w:r>
+        <w:rPr>
+          <w:rFonts w:ascii="Aptos Display" w:hAnsi="Aptos Display" w:eastAsia="Aptos Display" w:cs="Aptos Display" w:asciiTheme="majorAscii" w:hAnsiTheme="majorAscii" w:eastAsiaTheme="majorAscii" w:cstheme="majorAscii"/>
+          <w:noProof w:val="0"/>
+          <w:sz w:val="22"/>
+          <w:szCs w:val="22"/>
+          <w:lang w:val="en-US"/>
+        </w:rPr>
+        <w:t xml:space="preserve">  Transformers , Adam optimizer</w:t>
+      </w:r>
+    </w:p>
+    <w:p>
+      <w:pPr>
+        <w:pStyle w:val="ListParagraph"/>
+        <w:numPr>
+          <w:ilvl w:val="0"/>
+          <w:numId w:val="14"/>
+        </w:numPr>
+        <w:spacing w:before="0" w:beforeAutospacing="off" w:after="200" w:afterAutospacing="off" w:line="240" w:lineRule="auto"/>
+        <w:rPr>
+          <w:rFonts w:ascii="Aptos" w:hAnsi="Aptos" w:eastAsia="Aptos" w:cs="Aptos"/>
+          <w:noProof w:val="0"/>
+          <w:sz w:val="22"/>
+          <w:szCs w:val="22"/>
+          <w:lang w:val="en-IN"/>
+        </w:rPr>
+      </w:pPr>
+      <w:r>
+        <w:rPr>
+          <w:rFonts w:ascii="Aptos" w:hAnsi="Aptos" w:eastAsia="Aptos" w:cs="Aptos"/>
+          <w:noProof w:val="0"/>
+          <w:sz w:val="22"/>
+          <w:szCs w:val="22"/>
+          <w:lang w:val="en-IN"/>
+        </w:rPr>
+        <w:t>Introduce yourself</w:t>
+      </w:r>
+    </w:p>
+    <w:p>
+      <w:pPr>
+        <w:pStyle w:val="ListParagraph"/>
+        <w:spacing w:before="0" w:beforeAutospacing="off" w:after="0" w:afterAutospacing="off" w:line="257" w:lineRule="auto"/>
+        <w:ind w:left="720" w:right="0"/>
+        <w:rPr>
+          <w:rFonts w:ascii="Aptos" w:hAnsi="Aptos" w:eastAsia="Aptos" w:cs="Aptos"/>
+          <w:noProof w:val="0"/>
+          <w:sz w:val="22"/>
+          <w:szCs w:val="22"/>
+          <w:lang w:val="en-IN"/>
+        </w:rPr>
+      </w:pPr>
+    </w:p>
+    <w:p>
+      <w:pPr>
+        <w:pStyle w:val="ListParagraph"/>
+        <w:numPr>
+          <w:ilvl w:val="0"/>
+          <w:numId w:val="14"/>
+        </w:numPr>
+        <w:spacing w:before="0" w:beforeAutospacing="off" w:after="0" w:afterAutospacing="off" w:line="257" w:lineRule="auto"/>
+        <w:ind w:right="0"/>
+        <w:rPr>
+          <w:rFonts w:ascii="Aptos" w:hAnsi="Aptos" w:eastAsia="Aptos" w:cs="Aptos"/>
+          <w:b w:val="1"/>
+          <w:bCs w:val="1"/>
+          <w:noProof w:val="0"/>
+          <w:sz w:val="22"/>
+          <w:szCs w:val="22"/>
+          <w:lang w:val="en-IN"/>
+        </w:rPr>
+      </w:pPr>
+      <w:r>
+        <w:rPr>
+          <w:rFonts w:ascii="Aptos" w:hAnsi="Aptos" w:eastAsia="Aptos" w:cs="Aptos"/>
+          <w:b w:val="1"/>
+          <w:bCs w:val="1"/>
+          <w:noProof w:val="0"/>
+          <w:sz w:val="22"/>
+          <w:szCs w:val="22"/>
+          <w:lang w:val="en-IN"/>
+        </w:rPr>
+        <w:t>Adam</w:t>
+      </w:r>
+    </w:p>
+    <w:p>
+      <w:pPr>
+        <w:pStyle w:val="ListParagraph"/>
+        <w:numPr>
+          <w:ilvl w:val="0"/>
+          <w:numId w:val="9"/>
+        </w:numPr>
+        <w:spacing w:before="0" w:beforeAutospacing="off" w:after="0" w:afterAutospacing="off" w:line="257" w:lineRule="auto"/>
+        <w:ind w:right="0"/>
+        <w:rPr>
+          <w:rFonts w:ascii="Aptos" w:hAnsi="Aptos" w:eastAsia="Aptos" w:cs="Aptos"/>
+          <w:noProof w:val="0"/>
+          <w:sz w:val="22"/>
+          <w:szCs w:val="22"/>
+          <w:lang w:val="en-IN"/>
+        </w:rPr>
+      </w:pPr>
+      <w:r>
+        <w:rPr>
+          <w:rFonts w:ascii="Aptos" w:hAnsi="Aptos" w:eastAsia="Aptos" w:cs="Aptos"/>
+          <w:noProof w:val="0"/>
+          <w:sz w:val="22"/>
+          <w:szCs w:val="22"/>
+          <w:lang w:val="en-IN"/>
+        </w:rPr>
+        <w:t xml:space="preserve">Started with one of my </w:t>
+      </w:r>
+      <w:r>
+        <w:rPr>
+          <w:rFonts w:ascii="Aptos" w:hAnsi="Aptos" w:eastAsia="Aptos" w:cs="Aptos"/>
+          <w:noProof w:val="0"/>
+          <w:sz w:val="22"/>
+          <w:szCs w:val="22"/>
+          <w:lang w:val="en-IN"/>
+        </w:rPr>
+        <w:t>project</w:t>
+      </w:r>
+      <w:r>
+        <w:rPr>
+          <w:rFonts w:ascii="Aptos" w:hAnsi="Aptos" w:eastAsia="Aptos" w:cs="Aptos"/>
+          <w:noProof w:val="0"/>
+          <w:sz w:val="22"/>
+          <w:szCs w:val="22"/>
+          <w:lang w:val="en-IN"/>
+        </w:rPr>
+        <w:t xml:space="preserve"> related to Adam</w:t>
+      </w:r>
+    </w:p>
+    <w:p>
+      <w:pPr>
+        <w:pStyle w:val="ListParagraph"/>
+        <w:numPr>
+          <w:ilvl w:val="0"/>
+          <w:numId w:val="9"/>
+        </w:numPr>
+        <w:spacing w:before="0" w:beforeAutospacing="off" w:after="0" w:afterAutospacing="off" w:line="257" w:lineRule="auto"/>
+        <w:ind w:right="0"/>
+        <w:rPr>
+          <w:rFonts w:ascii="Aptos" w:hAnsi="Aptos" w:eastAsia="Aptos" w:cs="Aptos"/>
+          <w:noProof w:val="0"/>
+          <w:sz w:val="22"/>
+          <w:szCs w:val="22"/>
+          <w:lang w:val="en-IN"/>
+        </w:rPr>
+      </w:pPr>
+      <w:r>
+        <w:rPr>
+          <w:rFonts w:ascii="Aptos" w:hAnsi="Aptos" w:eastAsia="Aptos" w:cs="Aptos"/>
+          <w:noProof w:val="0"/>
+          <w:sz w:val="22"/>
+          <w:szCs w:val="22"/>
+          <w:lang w:val="en-IN"/>
+        </w:rPr>
+        <w:t xml:space="preserve">Asked me to write the formula for Adam. Why was Adam introduced in first place. Compare </w:t>
+      </w:r>
+      <w:r>
+        <w:rPr>
+          <w:rFonts w:ascii="Aptos" w:hAnsi="Aptos" w:eastAsia="Aptos" w:cs="Aptos"/>
+          <w:noProof w:val="0"/>
+          <w:sz w:val="22"/>
+          <w:szCs w:val="22"/>
+          <w:lang w:val="en-IN"/>
+        </w:rPr>
+        <w:t>SGD(</w:t>
+      </w:r>
+      <w:r>
+        <w:rPr>
+          <w:rFonts w:ascii="Aptos" w:hAnsi="Aptos" w:eastAsia="Aptos" w:cs="Aptos"/>
+          <w:noProof w:val="0"/>
+          <w:sz w:val="22"/>
+          <w:szCs w:val="22"/>
+          <w:lang w:val="en-IN"/>
+        </w:rPr>
+        <w:t>Stochastic Gradient Descent), SGD with momentum and Adam. What is bias correction term?</w:t>
+      </w:r>
+    </w:p>
+    <w:p>
+      <w:pPr>
+        <w:pStyle w:val="ListParagraph"/>
+        <w:numPr>
+          <w:ilvl w:val="0"/>
+          <w:numId w:val="9"/>
+        </w:numPr>
+        <w:spacing w:before="0" w:beforeAutospacing="off" w:after="0" w:afterAutospacing="off" w:line="257" w:lineRule="auto"/>
+        <w:ind w:right="0"/>
+        <w:rPr>
+          <w:rFonts w:ascii="Aptos" w:hAnsi="Aptos" w:eastAsia="Aptos" w:cs="Aptos"/>
+          <w:noProof w:val="0"/>
+          <w:sz w:val="22"/>
+          <w:szCs w:val="22"/>
+          <w:lang w:val="en-IN"/>
+        </w:rPr>
+      </w:pPr>
+      <w:r>
+        <w:rPr>
+          <w:rFonts w:ascii="Aptos" w:hAnsi="Aptos" w:eastAsia="Aptos" w:cs="Aptos"/>
+          <w:noProof w:val="0"/>
+          <w:sz w:val="22"/>
+          <w:szCs w:val="22"/>
+          <w:lang w:val="en-IN"/>
+        </w:rPr>
+        <w:t>Explain the entire process of how the project was done, experiments and conclusions of the project</w:t>
+      </w:r>
+      <w:r>
+        <w:rPr>
+          <w:rFonts w:ascii="Aptos" w:hAnsi="Aptos" w:eastAsia="Aptos" w:cs="Aptos"/>
+          <w:noProof w:val="0"/>
+          <w:sz w:val="22"/>
+          <w:szCs w:val="22"/>
+          <w:lang w:val="en-IN"/>
+        </w:rPr>
+        <w:t>.</w:t>
+      </w:r>
+    </w:p>
+    <w:p>
+      <w:pPr>
+        <w:pStyle w:val="ListParagraph"/>
+        <w:spacing w:before="0" w:beforeAutospacing="off" w:after="0" w:afterAutospacing="off" w:line="257" w:lineRule="auto"/>
+        <w:ind w:left="1080" w:right="0"/>
+        <w:rPr>
+          <w:rFonts w:ascii="Aptos" w:hAnsi="Aptos" w:eastAsia="Aptos" w:cs="Aptos"/>
+          <w:noProof w:val="0"/>
+          <w:sz w:val="22"/>
+          <w:szCs w:val="22"/>
+          <w:lang w:val="en-IN"/>
+        </w:rPr>
+      </w:pPr>
+    </w:p>
+    <w:p>
+      <w:pPr>
+        <w:pStyle w:val="ListParagraph"/>
+        <w:numPr>
+          <w:ilvl w:val="0"/>
+          <w:numId w:val="13"/>
+        </w:numPr>
+        <w:spacing w:before="0" w:beforeAutospacing="off" w:after="0" w:afterAutospacing="off" w:line="257" w:lineRule="auto"/>
+        <w:ind w:right="0"/>
+        <w:rPr>
+          <w:rFonts w:ascii="Aptos" w:hAnsi="Aptos" w:eastAsia="Aptos" w:cs="Aptos"/>
+          <w:b w:val="1"/>
+          <w:bCs w:val="1"/>
+          <w:noProof w:val="0"/>
+          <w:sz w:val="22"/>
+          <w:szCs w:val="22"/>
+          <w:lang w:val="en-IN"/>
+        </w:rPr>
+      </w:pPr>
+      <w:r>
+        <w:rPr>
+          <w:rFonts w:ascii="Aptos" w:hAnsi="Aptos" w:eastAsia="Aptos" w:cs="Aptos"/>
+          <w:b w:val="1"/>
+          <w:bCs w:val="1"/>
+          <w:noProof w:val="0"/>
+          <w:sz w:val="22"/>
+          <w:szCs w:val="22"/>
+          <w:lang w:val="en-IN"/>
+        </w:rPr>
+        <w:t>CNN and RN</w:t>
+      </w:r>
+      <w:r>
+        <w:rPr>
+          <w:rFonts w:ascii="Aptos" w:hAnsi="Aptos" w:eastAsia="Aptos" w:cs="Aptos"/>
+          <w:b w:val="1"/>
+          <w:bCs w:val="1"/>
+          <w:noProof w:val="0"/>
+          <w:sz w:val="22"/>
+          <w:szCs w:val="22"/>
+          <w:lang w:val="en-IN"/>
+        </w:rPr>
+        <w:t>N</w:t>
+      </w:r>
+    </w:p>
+    <w:p>
+      <w:pPr>
+        <w:pStyle w:val="ListParagraph"/>
+        <w:numPr>
+          <w:ilvl w:val="0"/>
+          <w:numId w:val="15"/>
+        </w:numPr>
+        <w:spacing w:before="0" w:beforeAutospacing="off" w:after="0" w:afterAutospacing="off" w:line="257" w:lineRule="auto"/>
+        <w:ind w:right="0"/>
+        <w:rPr>
+          <w:rFonts w:ascii="Aptos" w:hAnsi="Aptos" w:eastAsia="Aptos" w:cs="Aptos"/>
+          <w:noProof w:val="0"/>
+          <w:sz w:val="22"/>
+          <w:szCs w:val="22"/>
+          <w:lang w:val="en-IN"/>
+        </w:rPr>
+      </w:pPr>
+      <w:r>
+        <w:rPr>
+          <w:rFonts w:ascii="Aptos" w:hAnsi="Aptos" w:eastAsia="Aptos" w:cs="Aptos"/>
+          <w:noProof w:val="0"/>
+          <w:sz w:val="22"/>
+          <w:szCs w:val="22"/>
+          <w:lang w:val="en-IN"/>
+        </w:rPr>
+        <w:t>Explain how CNNs work. Given input image, stride,</w:t>
+      </w:r>
+      <w:r>
+        <w:rPr>
+          <w:rFonts w:ascii="Aptos" w:hAnsi="Aptos" w:eastAsia="Aptos" w:cs="Aptos"/>
+          <w:noProof w:val="0"/>
+          <w:sz w:val="22"/>
+          <w:szCs w:val="22"/>
+          <w:lang w:val="en-IN"/>
+        </w:rPr>
+        <w:t>padding,</w:t>
+      </w:r>
+      <w:r>
+        <w:rPr>
+          <w:rFonts w:ascii="Aptos" w:hAnsi="Aptos" w:eastAsia="Aptos" w:cs="Aptos"/>
+          <w:noProof w:val="0"/>
+          <w:sz w:val="22"/>
+          <w:szCs w:val="22"/>
+          <w:lang w:val="en-IN"/>
+        </w:rPr>
+        <w:t xml:space="preserve"> filter size what is the output feature map.</w:t>
+      </w:r>
+    </w:p>
+    <w:p>
+      <w:pPr>
+        <w:pStyle w:val="ListParagraph"/>
+        <w:numPr>
+          <w:ilvl w:val="0"/>
+          <w:numId w:val="15"/>
+        </w:numPr>
+        <w:spacing w:before="0" w:beforeAutospacing="off" w:after="0" w:afterAutospacing="off" w:line="257" w:lineRule="auto"/>
+        <w:ind w:right="0"/>
+        <w:rPr>
+          <w:rFonts w:ascii="Aptos" w:hAnsi="Aptos" w:eastAsia="Aptos" w:cs="Aptos"/>
+          <w:noProof w:val="0"/>
+          <w:sz w:val="22"/>
+          <w:szCs w:val="22"/>
+          <w:lang w:val="en-IN"/>
+        </w:rPr>
+      </w:pPr>
+      <w:r>
+        <w:rPr>
+          <w:rFonts w:ascii="Aptos" w:hAnsi="Aptos" w:eastAsia="Aptos" w:cs="Aptos"/>
+          <w:noProof w:val="0"/>
+          <w:sz w:val="22"/>
+          <w:szCs w:val="22"/>
+          <w:lang w:val="en-IN"/>
+        </w:rPr>
+        <w:t>If you use a 3x3 kernel instead of a 7x7 kernel, what changes will occur? Pros and cons of each case.</w:t>
+      </w:r>
+    </w:p>
+    <w:p>
+      <w:pPr>
+        <w:pStyle w:val="ListParagraph"/>
+        <w:numPr>
+          <w:ilvl w:val="0"/>
+          <w:numId w:val="15"/>
+        </w:numPr>
+        <w:spacing w:before="0" w:beforeAutospacing="off" w:after="0" w:afterAutospacing="off" w:line="257" w:lineRule="auto"/>
+        <w:ind w:right="0"/>
+        <w:rPr>
+          <w:rFonts w:ascii="Aptos" w:hAnsi="Aptos" w:eastAsia="Aptos" w:cs="Aptos"/>
+          <w:noProof w:val="0"/>
+          <w:sz w:val="22"/>
+          <w:szCs w:val="22"/>
+          <w:lang w:val="en-IN"/>
+        </w:rPr>
+      </w:pPr>
+      <w:r>
+        <w:rPr>
+          <w:rFonts w:ascii="Aptos" w:hAnsi="Aptos" w:eastAsia="Aptos" w:cs="Aptos"/>
+          <w:noProof w:val="0"/>
+          <w:sz w:val="22"/>
+          <w:szCs w:val="22"/>
+          <w:lang w:val="en-IN"/>
+        </w:rPr>
+        <w:t xml:space="preserve">Do we </w:t>
+      </w:r>
+      <w:r>
+        <w:rPr>
+          <w:rFonts w:ascii="Aptos" w:hAnsi="Aptos" w:eastAsia="Aptos" w:cs="Aptos"/>
+          <w:noProof w:val="0"/>
+          <w:sz w:val="22"/>
+          <w:szCs w:val="22"/>
+          <w:lang w:val="en-IN"/>
+        </w:rPr>
+        <w:t>encounter</w:t>
+      </w:r>
+      <w:r>
+        <w:rPr>
+          <w:rFonts w:ascii="Aptos" w:hAnsi="Aptos" w:eastAsia="Aptos" w:cs="Aptos"/>
+          <w:noProof w:val="0"/>
+          <w:sz w:val="22"/>
+          <w:szCs w:val="22"/>
+          <w:lang w:val="en-IN"/>
+        </w:rPr>
+        <w:t xml:space="preserve"> the problem of vanishing gradient in case of CNNs? Why is vanishing gradient more relevant in RNNs th</w:t>
+      </w:r>
+      <w:r>
+        <w:rPr>
+          <w:rFonts w:ascii="Aptos" w:hAnsi="Aptos" w:eastAsia="Aptos" w:cs="Aptos"/>
+          <w:noProof w:val="0"/>
+          <w:sz w:val="22"/>
+          <w:szCs w:val="22"/>
+          <w:lang w:val="en-IN"/>
+        </w:rPr>
+        <w:t>a</w:t>
+      </w:r>
+      <w:r>
+        <w:rPr>
+          <w:rFonts w:ascii="Aptos" w:hAnsi="Aptos" w:eastAsia="Aptos" w:cs="Aptos"/>
+          <w:noProof w:val="0"/>
+          <w:sz w:val="22"/>
+          <w:szCs w:val="22"/>
+          <w:lang w:val="en-IN"/>
+        </w:rPr>
+        <w:t>n CNNs? Explain vanishing gradient and ways to overcome</w:t>
+      </w:r>
+      <w:r>
+        <w:rPr>
+          <w:rFonts w:ascii="Aptos" w:hAnsi="Aptos" w:eastAsia="Aptos" w:cs="Aptos"/>
+          <w:noProof w:val="0"/>
+          <w:sz w:val="22"/>
+          <w:szCs w:val="22"/>
+          <w:lang w:val="en-IN"/>
+        </w:rPr>
+        <w:t xml:space="preserve"> it</w:t>
+      </w:r>
+      <w:r>
+        <w:rPr>
+          <w:rFonts w:ascii="Aptos" w:hAnsi="Aptos" w:eastAsia="Aptos" w:cs="Aptos"/>
+          <w:noProof w:val="0"/>
+          <w:sz w:val="22"/>
+          <w:szCs w:val="22"/>
+          <w:lang w:val="en-IN"/>
+        </w:rPr>
+        <w:t>?</w:t>
+      </w:r>
+    </w:p>
+    <w:p>
+      <w:pPr>
+        <w:pStyle w:val="ListParagraph"/>
+        <w:numPr>
+          <w:ilvl w:val="0"/>
+          <w:numId w:val="15"/>
+        </w:numPr>
+        <w:spacing w:before="0" w:beforeAutospacing="off" w:after="0" w:afterAutospacing="off" w:line="257" w:lineRule="auto"/>
+        <w:ind w:right="0"/>
+        <w:rPr>
+          <w:rFonts w:ascii="Aptos" w:hAnsi="Aptos" w:eastAsia="Aptos" w:cs="Aptos"/>
+          <w:noProof w:val="0"/>
+          <w:sz w:val="22"/>
+          <w:szCs w:val="22"/>
+          <w:lang w:val="en-IN"/>
+        </w:rPr>
+      </w:pPr>
+      <w:r>
+        <w:rPr>
+          <w:rFonts w:ascii="Aptos" w:hAnsi="Aptos" w:eastAsia="Aptos" w:cs="Aptos"/>
+          <w:noProof w:val="0"/>
+          <w:sz w:val="22"/>
+          <w:szCs w:val="22"/>
+          <w:lang w:val="en-IN"/>
+        </w:rPr>
+        <w:t xml:space="preserve">Which layers in CNN will get a drastic update in the parameters? </w:t>
+      </w:r>
+      <w:r>
+        <w:rPr>
+          <w:rFonts w:ascii="Aptos" w:hAnsi="Aptos" w:eastAsia="Aptos" w:cs="Aptos"/>
+          <w:noProof w:val="0"/>
+          <w:sz w:val="22"/>
+          <w:szCs w:val="22"/>
+          <w:lang w:val="en-IN"/>
+        </w:rPr>
+        <w:t>(</w:t>
+      </w:r>
+      <w:r>
+        <w:rPr>
+          <w:rFonts w:ascii="Aptos" w:hAnsi="Aptos" w:eastAsia="Aptos" w:cs="Aptos"/>
+          <w:noProof w:val="0"/>
+          <w:sz w:val="22"/>
+          <w:szCs w:val="22"/>
+          <w:lang w:val="en-IN"/>
+        </w:rPr>
+        <w:t>Nothing about the layer was specified so I tried to answer with respect to the position of the layer from the output layer and size of kernel)</w:t>
+      </w:r>
+    </w:p>
+    <w:p>
+      <w:pPr>
+        <w:pStyle w:val="ListParagraph"/>
+        <w:numPr>
+          <w:ilvl w:val="0"/>
+          <w:numId w:val="15"/>
+        </w:numPr>
+        <w:spacing w:before="0" w:beforeAutospacing="off" w:after="0" w:afterAutospacing="off" w:line="257" w:lineRule="auto"/>
+        <w:ind w:right="0"/>
+        <w:rPr>
+          <w:rFonts w:ascii="Aptos" w:hAnsi="Aptos" w:eastAsia="Aptos" w:cs="Aptos"/>
+          <w:noProof w:val="0"/>
+          <w:sz w:val="22"/>
+          <w:szCs w:val="22"/>
+          <w:lang w:val="en-IN"/>
+        </w:rPr>
+      </w:pPr>
+      <w:r>
+        <w:rPr>
+          <w:rFonts w:ascii="Aptos" w:hAnsi="Aptos" w:eastAsia="Aptos" w:cs="Aptos"/>
+          <w:noProof w:val="0"/>
+          <w:sz w:val="22"/>
+          <w:szCs w:val="22"/>
+          <w:lang w:val="en-IN"/>
+        </w:rPr>
+        <w:t xml:space="preserve">Why is it preferred to use a </w:t>
+      </w:r>
+      <w:r>
+        <w:rPr>
+          <w:rFonts w:ascii="Aptos" w:hAnsi="Aptos" w:eastAsia="Aptos" w:cs="Aptos"/>
+          <w:noProof w:val="0"/>
+          <w:sz w:val="22"/>
+          <w:szCs w:val="22"/>
+          <w:lang w:val="en-IN"/>
+        </w:rPr>
+        <w:t>ReLU</w:t>
+      </w:r>
+      <w:r>
+        <w:rPr>
+          <w:rFonts w:ascii="Aptos" w:hAnsi="Aptos" w:eastAsia="Aptos" w:cs="Aptos"/>
+          <w:noProof w:val="0"/>
+          <w:sz w:val="22"/>
+          <w:szCs w:val="22"/>
+          <w:lang w:val="en-IN"/>
+        </w:rPr>
+        <w:t xml:space="preserve"> activation instead of sigmoid or tanh? (Think in terms of the output range of these functions. Sigmoid and tanh are bounded, </w:t>
+      </w:r>
+      <w:r>
+        <w:rPr>
+          <w:rFonts w:ascii="Aptos" w:hAnsi="Aptos" w:eastAsia="Aptos" w:cs="Aptos"/>
+          <w:noProof w:val="0"/>
+          <w:sz w:val="22"/>
+          <w:szCs w:val="22"/>
+          <w:lang w:val="en-IN"/>
+        </w:rPr>
+        <w:t>ReLU</w:t>
+      </w:r>
+      <w:r>
+        <w:rPr>
+          <w:rFonts w:ascii="Aptos" w:hAnsi="Aptos" w:eastAsia="Aptos" w:cs="Aptos"/>
+          <w:noProof w:val="0"/>
+          <w:sz w:val="22"/>
+          <w:szCs w:val="22"/>
+          <w:lang w:val="en-IN"/>
+        </w:rPr>
+        <w:t xml:space="preserve"> </w:t>
+      </w:r>
+      <w:r>
+        <w:rPr>
+          <w:rFonts w:ascii="Aptos" w:hAnsi="Aptos" w:eastAsia="Aptos" w:cs="Aptos"/>
+          <w:noProof w:val="0"/>
+          <w:sz w:val="22"/>
+          <w:szCs w:val="22"/>
+          <w:lang w:val="en-IN"/>
+        </w:rPr>
+        <w:t>isn’t</w:t>
+      </w:r>
+      <w:r>
+        <w:rPr>
+          <w:rFonts w:ascii="Aptos" w:hAnsi="Aptos" w:eastAsia="Aptos" w:cs="Aptos"/>
+          <w:noProof w:val="0"/>
+          <w:sz w:val="22"/>
+          <w:szCs w:val="22"/>
+          <w:lang w:val="en-IN"/>
+        </w:rPr>
+        <w:t>. Can there be any effect like vanishing gradient?)</w:t>
+      </w:r>
+    </w:p>
+    <w:p>
+      <w:pPr>
+        <w:pStyle w:val="ListParagraph"/>
+        <w:spacing w:before="0" w:beforeAutospacing="off" w:after="0" w:afterAutospacing="off" w:line="257" w:lineRule="auto"/>
+        <w:ind w:left="720" w:right="0"/>
+        <w:rPr>
+          <w:rFonts w:ascii="Aptos" w:hAnsi="Aptos" w:eastAsia="Aptos" w:cs="Aptos"/>
+          <w:noProof w:val="0"/>
+          <w:sz w:val="22"/>
+          <w:szCs w:val="22"/>
+          <w:lang w:val="en-IN"/>
+        </w:rPr>
+      </w:pPr>
+    </w:p>
+    <w:p>
+      <w:pPr>
+        <w:pStyle w:val="ListParagraph"/>
+        <w:numPr>
+          <w:ilvl w:val="0"/>
+          <w:numId w:val="16"/>
+        </w:numPr>
+        <w:spacing w:before="0" w:beforeAutospacing="off" w:after="160" w:afterAutospacing="off" w:line="257" w:lineRule="auto"/>
+        <w:ind w:right="0"/>
+        <w:rPr/>
+      </w:pPr>
+      <w:r>
+        <w:rPr>
+          <w:rFonts w:ascii="Aptos" w:hAnsi="Aptos" w:eastAsia="Aptos" w:cs="Aptos"/>
+          <w:b w:val="1"/>
+          <w:bCs w:val="1"/>
+          <w:noProof w:val="0"/>
+          <w:sz w:val="22"/>
+          <w:szCs w:val="22"/>
+          <w:lang w:val="en-IN"/>
+        </w:rPr>
+        <w:t>Transformer</w:t>
+      </w:r>
+    </w:p>
+    <w:p>
+      <w:pPr>
+        <w:pStyle w:val="ListParagraph"/>
+        <w:numPr>
+          <w:ilvl w:val="0"/>
+          <w:numId w:val="17"/>
+        </w:numPr>
+        <w:spacing w:before="0" w:beforeAutospacing="off" w:after="0" w:afterAutospacing="off" w:line="257" w:lineRule="auto"/>
+        <w:ind w:right="0"/>
+        <w:rPr>
+          <w:rFonts w:ascii="Aptos" w:hAnsi="Aptos" w:eastAsia="Aptos" w:cs="Aptos"/>
+          <w:noProof w:val="0"/>
+          <w:sz w:val="22"/>
+          <w:szCs w:val="22"/>
+          <w:lang w:val="en-IN"/>
+        </w:rPr>
+      </w:pPr>
+      <w:r>
+        <w:rPr>
+          <w:rFonts w:ascii="Aptos" w:hAnsi="Aptos" w:eastAsia="Aptos" w:cs="Aptos"/>
+          <w:noProof w:val="0"/>
+          <w:sz w:val="22"/>
+          <w:szCs w:val="22"/>
+          <w:lang w:val="en-IN"/>
+        </w:rPr>
+        <w:t xml:space="preserve">Have you worked on transformers? Explain </w:t>
+      </w:r>
+      <w:r>
+        <w:rPr>
+          <w:rFonts w:ascii="Aptos" w:hAnsi="Aptos" w:eastAsia="Aptos" w:cs="Aptos"/>
+          <w:noProof w:val="0"/>
+          <w:sz w:val="22"/>
+          <w:szCs w:val="22"/>
+          <w:lang w:val="en-IN"/>
+        </w:rPr>
+        <w:t>different types</w:t>
+      </w:r>
+      <w:r>
+        <w:rPr>
+          <w:rFonts w:ascii="Aptos" w:hAnsi="Aptos" w:eastAsia="Aptos" w:cs="Aptos"/>
+          <w:noProof w:val="0"/>
+          <w:sz w:val="22"/>
+          <w:szCs w:val="22"/>
+          <w:lang w:val="en-IN"/>
+        </w:rPr>
+        <w:t xml:space="preserve"> of positional encoding in the transformer.</w:t>
+      </w:r>
+    </w:p>
+    <w:p>
+      <w:pPr>
+        <w:pStyle w:val="ListParagraph"/>
+        <w:numPr>
+          <w:ilvl w:val="0"/>
+          <w:numId w:val="17"/>
+        </w:numPr>
+        <w:spacing w:before="0" w:beforeAutospacing="off" w:after="0" w:afterAutospacing="off" w:line="257" w:lineRule="auto"/>
+        <w:ind w:right="0"/>
+        <w:rPr>
+          <w:rFonts w:ascii="Aptos" w:hAnsi="Aptos" w:eastAsia="Aptos" w:cs="Aptos"/>
+          <w:noProof w:val="0"/>
+          <w:sz w:val="22"/>
+          <w:szCs w:val="22"/>
+          <w:lang w:val="en-IN"/>
+        </w:rPr>
+      </w:pPr>
+      <w:r>
+        <w:rPr>
+          <w:rFonts w:ascii="Aptos" w:hAnsi="Aptos" w:eastAsia="Aptos" w:cs="Aptos"/>
+          <w:noProof w:val="0"/>
+          <w:sz w:val="22"/>
+          <w:szCs w:val="22"/>
+          <w:lang w:val="en-IN"/>
+        </w:rPr>
+        <w:t xml:space="preserve">Explain sinusoidal encoding in detail. Why specifically sin and cos, why not any other function? How does it ensure unique encoding for each token? In </w:t>
+      </w:r>
+      <w:r>
+        <w:rPr>
+          <w:rFonts w:ascii="Aptos" w:hAnsi="Aptos" w:eastAsia="Aptos" w:cs="Aptos"/>
+          <w:noProof w:val="0"/>
+          <w:sz w:val="22"/>
+          <w:szCs w:val="22"/>
+          <w:lang w:val="en-IN"/>
+        </w:rPr>
+        <w:t>a m</w:t>
+      </w:r>
+      <w:r>
+        <w:rPr>
+          <w:rFonts w:ascii="Aptos" w:hAnsi="Aptos" w:eastAsia="Aptos" w:cs="Aptos"/>
+          <w:noProof w:val="0"/>
+          <w:sz w:val="22"/>
+          <w:szCs w:val="22"/>
+          <w:lang w:val="en-IN"/>
+        </w:rPr>
+        <w:t xml:space="preserve"> X n matrix of input embeddings (m = sequence length and n = embedding dimension), is it embedding applied across m or n? Explain with formula.</w:t>
+      </w:r>
+    </w:p>
+    <w:p>
+      <w:pPr>
+        <w:pStyle w:val="ListParagraph"/>
+        <w:spacing w:before="0" w:beforeAutospacing="off" w:after="0" w:afterAutospacing="off" w:line="257" w:lineRule="auto"/>
+        <w:ind w:left="720" w:right="0"/>
+        <w:rPr>
+          <w:rFonts w:ascii="Aptos" w:hAnsi="Aptos" w:eastAsia="Aptos" w:cs="Aptos"/>
+          <w:noProof w:val="0"/>
+          <w:sz w:val="22"/>
+          <w:szCs w:val="22"/>
+          <w:lang w:val="en-IN"/>
+        </w:rPr>
+      </w:pPr>
+    </w:p>
+    <w:p>
+      <w:pPr>
+        <w:pStyle w:val="ListParagraph"/>
+        <w:numPr>
+          <w:ilvl w:val="0"/>
+          <w:numId w:val="18"/>
+        </w:numPr>
+        <w:spacing w:before="0" w:beforeAutospacing="off" w:after="0" w:afterAutospacing="off" w:line="257" w:lineRule="auto"/>
+        <w:ind w:right="0"/>
+        <w:rPr/>
+      </w:pPr>
+      <w:r>
+        <w:rPr>
+          <w:rFonts w:ascii="Aptos" w:hAnsi="Aptos" w:eastAsia="Aptos" w:cs="Aptos"/>
+          <w:b w:val="1"/>
+          <w:bCs w:val="1"/>
+          <w:noProof w:val="0"/>
+          <w:sz w:val="22"/>
+          <w:szCs w:val="22"/>
+          <w:lang w:val="en-IN"/>
+        </w:rPr>
+        <w:t>Ungrouped questions</w:t>
+      </w:r>
+    </w:p>
+    <w:p>
+      <w:pPr>
+        <w:pStyle w:val="ListParagraph"/>
+        <w:numPr>
+          <w:ilvl w:val="0"/>
+          <w:numId w:val="19"/>
+        </w:numPr>
+        <w:spacing w:before="0" w:beforeAutospacing="off" w:after="0" w:afterAutospacing="off" w:line="257" w:lineRule="auto"/>
+        <w:ind w:right="0"/>
+        <w:rPr>
+          <w:rFonts w:ascii="Aptos" w:hAnsi="Aptos" w:eastAsia="Aptos" w:cs="Aptos"/>
+          <w:noProof w:val="0"/>
+          <w:sz w:val="22"/>
+          <w:szCs w:val="22"/>
+          <w:lang w:val="en-IN"/>
+        </w:rPr>
+      </w:pPr>
+      <w:r>
+        <w:rPr>
+          <w:rFonts w:ascii="Aptos" w:hAnsi="Aptos" w:eastAsia="Aptos" w:cs="Aptos"/>
+          <w:noProof w:val="0"/>
+          <w:sz w:val="22"/>
+          <w:szCs w:val="22"/>
+          <w:lang w:val="en-IN"/>
+        </w:rPr>
+        <w:t>Explain the difference between and auto-encoder and a variational auto encoder. What is the difference in their loss functions?</w:t>
+      </w:r>
+    </w:p>
+    <w:p>
+      <w:pPr>
+        <w:pStyle w:val="ListParagraph"/>
+        <w:numPr>
+          <w:ilvl w:val="0"/>
+          <w:numId w:val="19"/>
+        </w:numPr>
+        <w:spacing w:before="0" w:beforeAutospacing="off" w:after="0" w:afterAutospacing="off" w:line="257" w:lineRule="auto"/>
+        <w:ind w:right="0"/>
+        <w:rPr>
+          <w:rFonts w:ascii="Aptos" w:hAnsi="Aptos" w:eastAsia="Aptos" w:cs="Aptos"/>
+          <w:noProof w:val="0"/>
+          <w:sz w:val="22"/>
+          <w:szCs w:val="22"/>
+          <w:lang w:val="en-US"/>
+        </w:rPr>
+      </w:pPr>
+      <w:r>
+        <w:rPr>
+          <w:rFonts w:ascii="Aptos" w:hAnsi="Aptos" w:eastAsia="Aptos" w:cs="Aptos"/>
+          <w:noProof w:val="0"/>
+          <w:sz w:val="22"/>
+          <w:szCs w:val="22"/>
+          <w:lang w:val="en-US"/>
+        </w:rPr>
+        <w:t xml:space="preserve">Explain hierarchal </w:t>
+      </w:r>
+      <w:r>
+        <w:rPr>
+          <w:rFonts w:ascii="Aptos" w:hAnsi="Aptos" w:eastAsia="Aptos" w:cs="Aptos"/>
+          <w:noProof w:val="0"/>
+          <w:sz w:val="22"/>
+          <w:szCs w:val="22"/>
+          <w:lang w:val="en-US"/>
+        </w:rPr>
+        <w:t>softmax</w:t>
+      </w:r>
+      <w:r>
+        <w:rPr>
+          <w:rFonts w:ascii="Aptos" w:hAnsi="Aptos" w:eastAsia="Aptos" w:cs="Aptos"/>
+          <w:noProof w:val="0"/>
+          <w:sz w:val="22"/>
+          <w:szCs w:val="22"/>
+          <w:lang w:val="en-US"/>
+        </w:rPr>
+        <w:t xml:space="preserve">.  </w:t>
+      </w:r>
+      <w:r>
+        <w:rPr>
+          <w:rFonts w:ascii="Aptos" w:hAnsi="Aptos" w:eastAsia="Aptos" w:cs="Aptos"/>
+          <w:noProof w:val="0"/>
+          <w:sz w:val="22"/>
+          <w:szCs w:val="22"/>
+          <w:lang w:val="en-US"/>
+        </w:rPr>
+        <w:t xml:space="preserve"> </w:t>
+      </w:r>
+    </w:p>
+    <w:p>
+      <w:pPr>
+        <w:pStyle w:val="ListParagraph"/>
+        <w:spacing w:before="0" w:beforeAutospacing="off" w:after="160" w:afterAutospacing="off" w:line="257" w:lineRule="auto"/>
+        <w:ind w:left="720" w:right="0"/>
+        <w:rPr>
+          <w:rFonts w:ascii="Aptos" w:hAnsi="Aptos" w:eastAsia="Aptos" w:cs="Aptos"/>
+          <w:noProof w:val="0"/>
+          <w:sz w:val="22"/>
+          <w:szCs w:val="22"/>
+          <w:lang w:val="en-IN"/>
+        </w:rPr>
+      </w:pPr>
+    </w:p>
+    <w:p>
+      <w:pPr>
+        <w:pStyle w:val="ListParagraph"/>
+        <w:numPr>
+          <w:ilvl w:val="0"/>
+          <w:numId w:val="20"/>
+        </w:numPr>
+        <w:spacing w:before="0" w:beforeAutospacing="off" w:after="160" w:afterAutospacing="off" w:line="257" w:lineRule="auto"/>
+        <w:ind w:right="0"/>
+        <w:rPr/>
+      </w:pPr>
+      <w:r>
+        <w:rPr>
+          <w:rFonts w:ascii="Aptos" w:hAnsi="Aptos" w:eastAsia="Aptos" w:cs="Aptos"/>
+          <w:b w:val="1"/>
+          <w:bCs w:val="1"/>
+          <w:noProof w:val="0"/>
+          <w:sz w:val="22"/>
+          <w:szCs w:val="22"/>
+          <w:lang w:val="en-IN"/>
+        </w:rPr>
+        <w:t>Puzzle</w:t>
+      </w:r>
+    </w:p>
+    <w:p>
+      <w:pPr>
+        <w:pStyle w:val="ListParagraph"/>
+        <w:numPr>
+          <w:ilvl w:val="0"/>
+          <w:numId w:val="21"/>
+        </w:numPr>
+        <w:spacing w:before="0" w:beforeAutospacing="off" w:after="0" w:afterAutospacing="off" w:line="257" w:lineRule="auto"/>
+        <w:ind w:right="0"/>
+        <w:rPr>
+          <w:rFonts w:ascii="Aptos" w:hAnsi="Aptos" w:eastAsia="Aptos" w:cs="Aptos"/>
+          <w:noProof w:val="0"/>
+          <w:sz w:val="22"/>
+          <w:szCs w:val="22"/>
+          <w:lang w:val="en-IN"/>
+        </w:rPr>
+      </w:pPr>
+      <w:r>
+        <w:rPr>
+          <w:rFonts w:ascii="Aptos" w:hAnsi="Aptos" w:eastAsia="Aptos" w:cs="Aptos"/>
+          <w:noProof w:val="0"/>
+          <w:sz w:val="22"/>
+          <w:szCs w:val="22"/>
+          <w:lang w:val="en-IN"/>
+        </w:rPr>
+        <w:t>Puzzle: You have a jar of 4 litres and a jar of 9 litres. Having unlimited supply of water, how will you measure 1,2,3,4,5,6,7,8,9 litres?</w:t>
+      </w:r>
+    </w:p>
+    <w:p>
+      <w:pPr>
+        <w:pStyle w:val="Normal"/>
+        <w:spacing w:before="0" w:beforeAutospacing="off" w:after="200" w:afterAutospacing="off" w:line="240" w:lineRule="auto"/>
+        <w:ind w:left="1440"/>
+        <w:rPr>
+          <w:rFonts w:ascii="Aptos Display" w:hAnsi="Aptos Display" w:eastAsia="Aptos Display" w:cs="Aptos Display" w:asciiTheme="majorAscii" w:hAnsiTheme="majorAscii" w:eastAsiaTheme="majorAscii" w:cstheme="majorAscii"/>
+          <w:noProof w:val="0"/>
+          <w:sz w:val="22"/>
+          <w:szCs w:val="22"/>
+          <w:lang w:val="en-US"/>
+        </w:rPr>
+      </w:pPr>
+    </w:p>
+    <w:p>
+      <w:pPr>
+        <w:spacing w:before="0" w:beforeAutospacing="off" w:after="200" w:afterAutospacing="off" w:line="240" w:lineRule="auto"/>
+        <w:rPr>
+          <w:rFonts w:ascii="Aptos Display" w:hAnsi="Aptos Display" w:eastAsia="Aptos Display" w:cs="Aptos Display" w:asciiTheme="majorAscii" w:hAnsiTheme="majorAscii" w:eastAsiaTheme="majorAscii" w:cstheme="majorAscii"/>
+          <w:b w:val="1"/>
+          <w:bCs w:val="1"/>
+          <w:noProof w:val="0"/>
+          <w:color w:val="4F81BD"/>
+          <w:sz w:val="26"/>
+          <w:szCs w:val="26"/>
+          <w:lang w:val="en-US"/>
+        </w:rPr>
+      </w:pPr>
+      <w:r>
+        <w:rPr>
+          <w:rFonts w:ascii="Aptos Display" w:hAnsi="Aptos Display" w:eastAsia="Aptos Display" w:cs="Aptos Display" w:asciiTheme="majorAscii" w:hAnsiTheme="majorAscii" w:eastAsiaTheme="majorAscii" w:cstheme="majorAscii"/>
+          <w:b w:val="1"/>
+          <w:bCs w:val="1"/>
+          <w:noProof w:val="0"/>
+          <w:color w:val="4F81BD"/>
+          <w:sz w:val="26"/>
+          <w:szCs w:val="26"/>
+          <w:lang w:val="en-US"/>
+        </w:rPr>
+        <w:t>Round 2:</w:t>
+      </w:r>
+    </w:p>
+    <w:p>
+      <w:pPr>
+        <w:pStyle w:val="ListParagraph"/>
+        <w:numPr>
+          <w:ilvl w:val="0"/>
+          <w:numId w:val="22"/>
+        </w:numPr>
+        <w:spacing w:before="0" w:beforeAutospacing="off" w:after="0" w:afterAutospacing="off" w:line="257" w:lineRule="auto"/>
+        <w:ind w:left="720" w:right="0" w:hanging="360"/>
+        <w:rPr>
+          <w:rFonts w:ascii="Aptos" w:hAnsi="Aptos" w:eastAsia="Aptos" w:cs="Aptos"/>
+          <w:noProof w:val="0"/>
+          <w:sz w:val="22"/>
+          <w:szCs w:val="22"/>
+          <w:lang w:val="en-IN"/>
+        </w:rPr>
+      </w:pPr>
+      <w:r>
+        <w:rPr>
+          <w:rFonts w:ascii="Aptos" w:hAnsi="Aptos" w:eastAsia="Aptos" w:cs="Aptos"/>
+          <w:noProof w:val="0"/>
+          <w:sz w:val="22"/>
+          <w:szCs w:val="22"/>
+          <w:lang w:val="en-IN"/>
+        </w:rPr>
+        <w:t>Introduce yourself</w:t>
+      </w:r>
+    </w:p>
+    <w:p>
+      <w:pPr>
+        <w:pStyle w:val="ListParagraph"/>
+        <w:numPr>
+          <w:ilvl w:val="0"/>
+          <w:numId w:val="22"/>
+        </w:numPr>
+        <w:spacing w:before="0" w:beforeAutospacing="off" w:after="0" w:afterAutospacing="off" w:line="257" w:lineRule="auto"/>
+        <w:ind w:left="720" w:right="0" w:hanging="360"/>
+        <w:rPr>
+          <w:rFonts w:ascii="Aptos" w:hAnsi="Aptos" w:eastAsia="Aptos" w:cs="Aptos"/>
+          <w:noProof w:val="0"/>
+          <w:sz w:val="22"/>
+          <w:szCs w:val="22"/>
+          <w:lang w:val="en-IN"/>
+        </w:rPr>
+      </w:pPr>
+      <w:r>
+        <w:rPr>
+          <w:rFonts w:ascii="Aptos" w:hAnsi="Aptos" w:eastAsia="Aptos" w:cs="Aptos"/>
+          <w:noProof w:val="0"/>
+          <w:sz w:val="22"/>
+          <w:szCs w:val="22"/>
+          <w:lang w:val="en-IN"/>
+        </w:rPr>
+        <w:t>Write binary cross entropy, categorical cross entropy. Write loss function for multi-class and multi-label classification.</w:t>
+      </w:r>
+    </w:p>
+    <w:p>
+      <w:pPr>
+        <w:pStyle w:val="ListParagraph"/>
+        <w:numPr>
+          <w:ilvl w:val="0"/>
+          <w:numId w:val="22"/>
+        </w:numPr>
+        <w:spacing w:before="0" w:beforeAutospacing="off" w:after="0" w:afterAutospacing="off" w:line="257" w:lineRule="auto"/>
+        <w:ind w:left="720" w:right="0" w:hanging="360"/>
+        <w:rPr>
+          <w:rFonts w:ascii="Aptos" w:hAnsi="Aptos" w:eastAsia="Aptos" w:cs="Aptos"/>
+          <w:noProof w:val="0"/>
+          <w:sz w:val="22"/>
+          <w:szCs w:val="22"/>
+          <w:lang w:val="en-IN"/>
+        </w:rPr>
+      </w:pPr>
+      <w:r>
+        <w:rPr>
+          <w:rFonts w:ascii="Aptos" w:hAnsi="Aptos" w:eastAsia="Aptos" w:cs="Aptos"/>
+          <w:noProof w:val="0"/>
+          <w:sz w:val="22"/>
+          <w:szCs w:val="22"/>
+          <w:lang w:val="en-IN"/>
+        </w:rPr>
+        <w:t>Picked one project and asked to write the loss functions (dice loss and IoUloss(Intersection over Union). Which one is better and why? Are these losses differentiable?</w:t>
+      </w:r>
+    </w:p>
+    <w:p>
+      <w:pPr>
+        <w:pStyle w:val="ListParagraph"/>
+        <w:numPr>
+          <w:ilvl w:val="0"/>
+          <w:numId w:val="22"/>
+        </w:numPr>
+        <w:spacing w:before="0" w:beforeAutospacing="off" w:after="0" w:afterAutospacing="off" w:line="257" w:lineRule="auto"/>
+        <w:ind w:left="720" w:right="0" w:hanging="360"/>
+        <w:rPr>
+          <w:rFonts w:ascii="Aptos" w:hAnsi="Aptos" w:eastAsia="Aptos" w:cs="Aptos"/>
+          <w:noProof w:val="0"/>
+          <w:sz w:val="22"/>
+          <w:szCs w:val="22"/>
+          <w:lang w:val="en-IN"/>
+        </w:rPr>
+      </w:pPr>
+      <w:r>
+        <w:rPr>
+          <w:rFonts w:ascii="Aptos" w:hAnsi="Aptos" w:eastAsia="Aptos" w:cs="Aptos"/>
+          <w:noProof w:val="0"/>
+          <w:sz w:val="22"/>
+          <w:szCs w:val="22"/>
+          <w:lang w:val="en-IN"/>
+        </w:rPr>
+        <w:t>How will you use VAE or an Auto-Encoder for binary classification task? Difference between VAE and Auto-encoder? Explain their loss functions.</w:t>
+      </w:r>
+    </w:p>
+    <w:p>
+      <w:pPr>
+        <w:pStyle w:val="ListParagraph"/>
+        <w:numPr>
+          <w:ilvl w:val="0"/>
+          <w:numId w:val="22"/>
+        </w:numPr>
+        <w:spacing w:before="0" w:beforeAutospacing="off" w:after="0" w:afterAutospacing="off" w:line="257" w:lineRule="auto"/>
+        <w:ind w:left="720" w:right="0" w:hanging="360"/>
+        <w:rPr>
+          <w:rFonts w:ascii="Aptos" w:hAnsi="Aptos" w:eastAsia="Aptos" w:cs="Aptos"/>
+          <w:noProof w:val="0"/>
+          <w:sz w:val="22"/>
+          <w:szCs w:val="22"/>
+          <w:lang w:val="en-IN"/>
+        </w:rPr>
+      </w:pPr>
+      <w:r>
+        <w:rPr>
+          <w:rFonts w:ascii="Aptos" w:hAnsi="Aptos" w:eastAsia="Aptos" w:cs="Aptos"/>
+          <w:noProof w:val="0"/>
+          <w:sz w:val="22"/>
+          <w:szCs w:val="22"/>
+          <w:lang w:val="en-IN"/>
+        </w:rPr>
+        <w:t xml:space="preserve">How is the distance between the distributions measured? </w:t>
+      </w:r>
+    </w:p>
+    <w:p>
+      <w:pPr>
+        <w:pStyle w:val="ListParagraph"/>
+        <w:numPr>
+          <w:ilvl w:val="0"/>
+          <w:numId w:val="22"/>
+        </w:numPr>
+        <w:spacing w:before="0" w:beforeAutospacing="off" w:after="0" w:afterAutospacing="off" w:line="257" w:lineRule="auto"/>
+        <w:ind w:left="720" w:right="0" w:hanging="360"/>
+        <w:rPr>
+          <w:rFonts w:ascii="Aptos" w:hAnsi="Aptos" w:eastAsia="Aptos" w:cs="Aptos"/>
+          <w:noProof w:val="0"/>
+          <w:sz w:val="22"/>
+          <w:szCs w:val="22"/>
+          <w:lang w:val="en-IN"/>
+        </w:rPr>
+      </w:pPr>
+      <w:r>
+        <w:rPr>
+          <w:rFonts w:ascii="Aptos" w:hAnsi="Aptos" w:eastAsia="Aptos" w:cs="Aptos"/>
+          <w:noProof w:val="0"/>
+          <w:sz w:val="22"/>
+          <w:szCs w:val="22"/>
+          <w:lang w:val="en-IN"/>
+        </w:rPr>
+        <w:t>If the distance is measured using KL divergence, why is it called KL divergence rather than KL distance? Write the formula for KL divergence.</w:t>
+      </w:r>
+    </w:p>
+    <w:p>
+      <w:pPr>
+        <w:pStyle w:val="ListParagraph"/>
+        <w:spacing w:before="0" w:beforeAutospacing="off" w:after="200" w:afterAutospacing="off" w:line="240" w:lineRule="auto"/>
+        <w:ind w:left="720"/>
+        <w:rPr>
+          <w:rFonts w:ascii="Aptos Display" w:hAnsi="Aptos Display" w:eastAsia="Aptos Display" w:cs="Aptos Display" w:asciiTheme="majorAscii" w:hAnsiTheme="majorAscii" w:eastAsiaTheme="majorAscii" w:cstheme="majorAscii"/>
+          <w:noProof w:val="0"/>
+          <w:sz w:val="22"/>
+          <w:szCs w:val="22"/>
+          <w:lang w:val="en-US"/>
+        </w:rPr>
+      </w:pPr>
+    </w:p>
+    <w:p>
+      <w:pPr>
+        <w:spacing w:line="240" w:lineRule="auto"/>
+        <w:rPr>
+          <w:rFonts w:ascii="Aptos Display" w:hAnsi="Aptos Display" w:eastAsia="Aptos Display" w:cs="Aptos Display" w:asciiTheme="majorAscii" w:hAnsiTheme="majorAscii" w:eastAsiaTheme="majorAscii" w:cstheme="majorAscii"/>
+          <w:color w:val="0070C0"/>
+        </w:rPr>
+      </w:pPr>
+      <w:r>
+        <w:rPr>
+          <w:rFonts w:ascii="Aptos Display" w:hAnsi="Aptos Display" w:eastAsia="Aptos Display" w:cs="Aptos Display" w:asciiTheme="majorAscii" w:hAnsiTheme="majorAscii" w:eastAsiaTheme="majorAscii" w:cstheme="majorAscii"/>
+          <w:color w:val="0070C0"/>
+        </w:rPr>
+        <w:t>---------------------------------------------------------------------------------------------------------------</w:t>
+      </w:r>
+    </w:p>
+    <w:p>
+      <w:pPr>
+        <w:spacing w:line="240" w:lineRule="auto"/>
+        <w:rPr>
+          <w:rFonts w:ascii="Aptos Display" w:hAnsi="Aptos Display" w:eastAsia="Aptos Display" w:cs="Aptos Display" w:asciiTheme="majorAscii" w:hAnsiTheme="majorAscii" w:eastAsiaTheme="majorAscii" w:cstheme="majorAscii"/>
+          <w:color w:val="0070C0"/>
+        </w:rPr>
+      </w:pPr>
     </w:p>
     <w:sectPr>
       <w:pgSz w:w="12240" w:h="15840" w:orient="portrait"/>
@@ -1452,6 +2990,1871 @@
 
 <file path=word/numbering.xml><?xml version="1.0" encoding="utf-8"?>
 <w:numbering xmlns:w="http://schemas.openxmlformats.org/wordprocessingml/2006/main">
+  <w:abstractNum xmlns:w="http://schemas.openxmlformats.org/wordprocessingml/2006/main" w:abstractNumId="22">
+    <w:nsid w:val="114acc86"/>
+    <w:multiLevelType xmlns:w="http://schemas.openxmlformats.org/wordprocessingml/2006/main" w:val="hybridMultilevel"/>
+    <w:lvl xmlns:w="http://schemas.openxmlformats.org/wordprocessingml/2006/main" w:ilvl="0">
+      <w:start w:val="1"/>
+      <w:numFmt w:val="decimal"/>
+      <w:lvlText w:val="%1."/>
+      <w:lvlJc w:val="left"/>
+      <w:pPr>
+        <w:ind w:left="720" w:hanging="360"/>
+      </w:pPr>
+    </w:lvl>
+    <w:lvl xmlns:w="http://schemas.openxmlformats.org/wordprocessingml/2006/main" w:ilvl="1">
+      <w:start w:val="1"/>
+      <w:numFmt w:val="lowerLetter"/>
+      <w:lvlText w:val="%2."/>
+      <w:lvlJc w:val="left"/>
+      <w:pPr>
+        <w:ind w:left="1440" w:hanging="360"/>
+      </w:pPr>
+    </w:lvl>
+    <w:lvl xmlns:w="http://schemas.openxmlformats.org/wordprocessingml/2006/main" w:ilvl="2">
+      <w:start w:val="1"/>
+      <w:numFmt w:val="lowerRoman"/>
+      <w:lvlText w:val="%3."/>
+      <w:lvlJc w:val="right"/>
+      <w:pPr>
+        <w:ind w:left="2160" w:hanging="180"/>
+      </w:pPr>
+    </w:lvl>
+    <w:lvl xmlns:w="http://schemas.openxmlformats.org/wordprocessingml/2006/main" w:ilvl="3">
+      <w:start w:val="1"/>
+      <w:numFmt w:val="decimal"/>
+      <w:lvlText w:val="%4."/>
+      <w:lvlJc w:val="left"/>
+      <w:pPr>
+        <w:ind w:left="2880" w:hanging="360"/>
+      </w:pPr>
+    </w:lvl>
+    <w:lvl xmlns:w="http://schemas.openxmlformats.org/wordprocessingml/2006/main" w:ilvl="4">
+      <w:start w:val="1"/>
+      <w:numFmt w:val="lowerLetter"/>
+      <w:lvlText w:val="%5."/>
+      <w:lvlJc w:val="left"/>
+      <w:pPr>
+        <w:ind w:left="3600" w:hanging="360"/>
+      </w:pPr>
+    </w:lvl>
+    <w:lvl xmlns:w="http://schemas.openxmlformats.org/wordprocessingml/2006/main" w:ilvl="5">
+      <w:start w:val="1"/>
+      <w:numFmt w:val="lowerRoman"/>
+      <w:lvlText w:val="%6."/>
+      <w:lvlJc w:val="right"/>
+      <w:pPr>
+        <w:ind w:left="4320" w:hanging="180"/>
+      </w:pPr>
+    </w:lvl>
+    <w:lvl xmlns:w="http://schemas.openxmlformats.org/wordprocessingml/2006/main" w:ilvl="6">
+      <w:start w:val="1"/>
+      <w:numFmt w:val="decimal"/>
+      <w:lvlText w:val="%7."/>
+      <w:lvlJc w:val="left"/>
+      <w:pPr>
+        <w:ind w:left="5040" w:hanging="360"/>
+      </w:pPr>
+    </w:lvl>
+    <w:lvl xmlns:w="http://schemas.openxmlformats.org/wordprocessingml/2006/main" w:ilvl="7">
+      <w:start w:val="1"/>
+      <w:numFmt w:val="lowerLetter"/>
+      <w:lvlText w:val="%8."/>
+      <w:lvlJc w:val="left"/>
+      <w:pPr>
+        <w:ind w:left="5760" w:hanging="360"/>
+      </w:pPr>
+    </w:lvl>
+    <w:lvl xmlns:w="http://schemas.openxmlformats.org/wordprocessingml/2006/main" w:ilvl="8">
+      <w:start w:val="1"/>
+      <w:numFmt w:val="lowerRoman"/>
+      <w:lvlText w:val="%9."/>
+      <w:lvlJc w:val="right"/>
+      <w:pPr>
+        <w:ind w:left="6480" w:hanging="180"/>
+      </w:pPr>
+    </w:lvl>
+  </w:abstractNum>
+  <w:abstractNum xmlns:w="http://schemas.openxmlformats.org/wordprocessingml/2006/main" w:abstractNumId="21">
+    <w:nsid w:val="3a6d8f70"/>
+    <w:multiLevelType xmlns:w="http://schemas.openxmlformats.org/wordprocessingml/2006/main" w:val="hybridMultilevel"/>
+    <w:lvl xmlns:w="http://schemas.openxmlformats.org/wordprocessingml/2006/main" w:ilvl="0">
+      <w:start w:val="1"/>
+      <w:numFmt w:val="bullet"/>
+      <w:lvlText w:val="o"/>
+      <w:lvlJc w:val="left"/>
+      <w:pPr>
+        <w:ind w:left="1080" w:hanging="360"/>
+      </w:pPr>
+      <w:rPr>
+        <w:rFonts w:hint="default" w:ascii="Courier New" w:hAnsi="Courier New"/>
+      </w:rPr>
+    </w:lvl>
+    <w:lvl xmlns:w="http://schemas.openxmlformats.org/wordprocessingml/2006/main" w:ilvl="1">
+      <w:start w:val="1"/>
+      <w:numFmt w:val="bullet"/>
+      <w:lvlText w:val="o"/>
+      <w:lvlJc w:val="left"/>
+      <w:pPr>
+        <w:ind w:left="1800" w:hanging="360"/>
+      </w:pPr>
+      <w:rPr>
+        <w:rFonts w:hint="default" w:ascii="Courier New" w:hAnsi="Courier New"/>
+      </w:rPr>
+    </w:lvl>
+    <w:lvl xmlns:w="http://schemas.openxmlformats.org/wordprocessingml/2006/main" w:ilvl="2">
+      <w:start w:val="1"/>
+      <w:numFmt w:val="bullet"/>
+      <w:lvlText w:val=""/>
+      <w:lvlJc w:val="left"/>
+      <w:pPr>
+        <w:ind w:left="2520" w:hanging="360"/>
+      </w:pPr>
+      <w:rPr>
+        <w:rFonts w:hint="default" w:ascii="Wingdings" w:hAnsi="Wingdings"/>
+      </w:rPr>
+    </w:lvl>
+    <w:lvl xmlns:w="http://schemas.openxmlformats.org/wordprocessingml/2006/main" w:ilvl="3">
+      <w:start w:val="1"/>
+      <w:numFmt w:val="bullet"/>
+      <w:lvlText w:val=""/>
+      <w:lvlJc w:val="left"/>
+      <w:pPr>
+        <w:ind w:left="3240" w:hanging="360"/>
+      </w:pPr>
+      <w:rPr>
+        <w:rFonts w:hint="default" w:ascii="Symbol" w:hAnsi="Symbol"/>
+      </w:rPr>
+    </w:lvl>
+    <w:lvl xmlns:w="http://schemas.openxmlformats.org/wordprocessingml/2006/main" w:ilvl="4">
+      <w:start w:val="1"/>
+      <w:numFmt w:val="bullet"/>
+      <w:lvlText w:val="o"/>
+      <w:lvlJc w:val="left"/>
+      <w:pPr>
+        <w:ind w:left="3960" w:hanging="360"/>
+      </w:pPr>
+      <w:rPr>
+        <w:rFonts w:hint="default" w:ascii="Courier New" w:hAnsi="Courier New"/>
+      </w:rPr>
+    </w:lvl>
+    <w:lvl xmlns:w="http://schemas.openxmlformats.org/wordprocessingml/2006/main" w:ilvl="5">
+      <w:start w:val="1"/>
+      <w:numFmt w:val="bullet"/>
+      <w:lvlText w:val=""/>
+      <w:lvlJc w:val="left"/>
+      <w:pPr>
+        <w:ind w:left="4680" w:hanging="360"/>
+      </w:pPr>
+      <w:rPr>
+        <w:rFonts w:hint="default" w:ascii="Wingdings" w:hAnsi="Wingdings"/>
+      </w:rPr>
+    </w:lvl>
+    <w:lvl xmlns:w="http://schemas.openxmlformats.org/wordprocessingml/2006/main" w:ilvl="6">
+      <w:start w:val="1"/>
+      <w:numFmt w:val="bullet"/>
+      <w:lvlText w:val=""/>
+      <w:lvlJc w:val="left"/>
+      <w:pPr>
+        <w:ind w:left="5400" w:hanging="360"/>
+      </w:pPr>
+      <w:rPr>
+        <w:rFonts w:hint="default" w:ascii="Symbol" w:hAnsi="Symbol"/>
+      </w:rPr>
+    </w:lvl>
+    <w:lvl xmlns:w="http://schemas.openxmlformats.org/wordprocessingml/2006/main" w:ilvl="7">
+      <w:start w:val="1"/>
+      <w:numFmt w:val="bullet"/>
+      <w:lvlText w:val="o"/>
+      <w:lvlJc w:val="left"/>
+      <w:pPr>
+        <w:ind w:left="6120" w:hanging="360"/>
+      </w:pPr>
+      <w:rPr>
+        <w:rFonts w:hint="default" w:ascii="Courier New" w:hAnsi="Courier New"/>
+      </w:rPr>
+    </w:lvl>
+    <w:lvl xmlns:w="http://schemas.openxmlformats.org/wordprocessingml/2006/main" w:ilvl="8">
+      <w:start w:val="1"/>
+      <w:numFmt w:val="bullet"/>
+      <w:lvlText w:val=""/>
+      <w:lvlJc w:val="left"/>
+      <w:pPr>
+        <w:ind w:left="6840" w:hanging="360"/>
+      </w:pPr>
+      <w:rPr>
+        <w:rFonts w:hint="default" w:ascii="Wingdings" w:hAnsi="Wingdings"/>
+      </w:rPr>
+    </w:lvl>
+  </w:abstractNum>
+  <w:abstractNum xmlns:w="http://schemas.openxmlformats.org/wordprocessingml/2006/main" w:abstractNumId="20">
+    <w:nsid w:val="5244adcc"/>
+    <w:multiLevelType xmlns:w="http://schemas.openxmlformats.org/wordprocessingml/2006/main" w:val="hybridMultilevel"/>
+    <w:lvl xmlns:w="http://schemas.openxmlformats.org/wordprocessingml/2006/main" w:ilvl="0">
+      <w:start w:val="1"/>
+      <w:numFmt w:val="bullet"/>
+      <w:lvlText w:val=""/>
+      <w:lvlJc w:val="left"/>
+      <w:pPr>
+        <w:ind w:left="720" w:hanging="360"/>
+      </w:pPr>
+      <w:rPr>
+        <w:rFonts w:hint="default" w:ascii="Symbol" w:hAnsi="Symbol"/>
+      </w:rPr>
+    </w:lvl>
+    <w:lvl xmlns:w="http://schemas.openxmlformats.org/wordprocessingml/2006/main" w:ilvl="1">
+      <w:start w:val="1"/>
+      <w:numFmt w:val="bullet"/>
+      <w:lvlText w:val="o"/>
+      <w:lvlJc w:val="left"/>
+      <w:pPr>
+        <w:ind w:left="1440" w:hanging="360"/>
+      </w:pPr>
+      <w:rPr>
+        <w:rFonts w:hint="default" w:ascii="Courier New" w:hAnsi="Courier New"/>
+      </w:rPr>
+    </w:lvl>
+    <w:lvl xmlns:w="http://schemas.openxmlformats.org/wordprocessingml/2006/main" w:ilvl="2">
+      <w:start w:val="1"/>
+      <w:numFmt w:val="bullet"/>
+      <w:lvlText w:val=""/>
+      <w:lvlJc w:val="left"/>
+      <w:pPr>
+        <w:ind w:left="2160" w:hanging="360"/>
+      </w:pPr>
+      <w:rPr>
+        <w:rFonts w:hint="default" w:ascii="Wingdings" w:hAnsi="Wingdings"/>
+      </w:rPr>
+    </w:lvl>
+    <w:lvl xmlns:w="http://schemas.openxmlformats.org/wordprocessingml/2006/main" w:ilvl="3">
+      <w:start w:val="1"/>
+      <w:numFmt w:val="bullet"/>
+      <w:lvlText w:val=""/>
+      <w:lvlJc w:val="left"/>
+      <w:pPr>
+        <w:ind w:left="2880" w:hanging="360"/>
+      </w:pPr>
+      <w:rPr>
+        <w:rFonts w:hint="default" w:ascii="Symbol" w:hAnsi="Symbol"/>
+      </w:rPr>
+    </w:lvl>
+    <w:lvl xmlns:w="http://schemas.openxmlformats.org/wordprocessingml/2006/main" w:ilvl="4">
+      <w:start w:val="1"/>
+      <w:numFmt w:val="bullet"/>
+      <w:lvlText w:val="o"/>
+      <w:lvlJc w:val="left"/>
+      <w:pPr>
+        <w:ind w:left="3600" w:hanging="360"/>
+      </w:pPr>
+      <w:rPr>
+        <w:rFonts w:hint="default" w:ascii="Courier New" w:hAnsi="Courier New"/>
+      </w:rPr>
+    </w:lvl>
+    <w:lvl xmlns:w="http://schemas.openxmlformats.org/wordprocessingml/2006/main" w:ilvl="5">
+      <w:start w:val="1"/>
+      <w:numFmt w:val="bullet"/>
+      <w:lvlText w:val=""/>
+      <w:lvlJc w:val="left"/>
+      <w:pPr>
+        <w:ind w:left="4320" w:hanging="360"/>
+      </w:pPr>
+      <w:rPr>
+        <w:rFonts w:hint="default" w:ascii="Wingdings" w:hAnsi="Wingdings"/>
+      </w:rPr>
+    </w:lvl>
+    <w:lvl xmlns:w="http://schemas.openxmlformats.org/wordprocessingml/2006/main" w:ilvl="6">
+      <w:start w:val="1"/>
+      <w:numFmt w:val="bullet"/>
+      <w:lvlText w:val=""/>
+      <w:lvlJc w:val="left"/>
+      <w:pPr>
+        <w:ind w:left="5040" w:hanging="360"/>
+      </w:pPr>
+      <w:rPr>
+        <w:rFonts w:hint="default" w:ascii="Symbol" w:hAnsi="Symbol"/>
+      </w:rPr>
+    </w:lvl>
+    <w:lvl xmlns:w="http://schemas.openxmlformats.org/wordprocessingml/2006/main" w:ilvl="7">
+      <w:start w:val="1"/>
+      <w:numFmt w:val="bullet"/>
+      <w:lvlText w:val="o"/>
+      <w:lvlJc w:val="left"/>
+      <w:pPr>
+        <w:ind w:left="5760" w:hanging="360"/>
+      </w:pPr>
+      <w:rPr>
+        <w:rFonts w:hint="default" w:ascii="Courier New" w:hAnsi="Courier New"/>
+      </w:rPr>
+    </w:lvl>
+    <w:lvl xmlns:w="http://schemas.openxmlformats.org/wordprocessingml/2006/main" w:ilvl="8">
+      <w:start w:val="1"/>
+      <w:numFmt w:val="bullet"/>
+      <w:lvlText w:val=""/>
+      <w:lvlJc w:val="left"/>
+      <w:pPr>
+        <w:ind w:left="6480" w:hanging="360"/>
+      </w:pPr>
+      <w:rPr>
+        <w:rFonts w:hint="default" w:ascii="Wingdings" w:hAnsi="Wingdings"/>
+      </w:rPr>
+    </w:lvl>
+  </w:abstractNum>
+  <w:abstractNum xmlns:w="http://schemas.openxmlformats.org/wordprocessingml/2006/main" w:abstractNumId="19">
+    <w:nsid w:val="4ce532d5"/>
+    <w:multiLevelType xmlns:w="http://schemas.openxmlformats.org/wordprocessingml/2006/main" w:val="hybridMultilevel"/>
+    <w:lvl xmlns:w="http://schemas.openxmlformats.org/wordprocessingml/2006/main" w:ilvl="0">
+      <w:start w:val="1"/>
+      <w:numFmt w:val="bullet"/>
+      <w:lvlText w:val="o"/>
+      <w:lvlJc w:val="left"/>
+      <w:pPr>
+        <w:ind w:left="1080" w:hanging="360"/>
+      </w:pPr>
+      <w:rPr>
+        <w:rFonts w:hint="default" w:ascii="Courier New" w:hAnsi="Courier New"/>
+      </w:rPr>
+    </w:lvl>
+    <w:lvl xmlns:w="http://schemas.openxmlformats.org/wordprocessingml/2006/main" w:ilvl="1">
+      <w:start w:val="1"/>
+      <w:numFmt w:val="bullet"/>
+      <w:lvlText w:val="o"/>
+      <w:lvlJc w:val="left"/>
+      <w:pPr>
+        <w:ind w:left="1800" w:hanging="360"/>
+      </w:pPr>
+      <w:rPr>
+        <w:rFonts w:hint="default" w:ascii="Courier New" w:hAnsi="Courier New"/>
+      </w:rPr>
+    </w:lvl>
+    <w:lvl xmlns:w="http://schemas.openxmlformats.org/wordprocessingml/2006/main" w:ilvl="2">
+      <w:start w:val="1"/>
+      <w:numFmt w:val="bullet"/>
+      <w:lvlText w:val=""/>
+      <w:lvlJc w:val="left"/>
+      <w:pPr>
+        <w:ind w:left="2520" w:hanging="360"/>
+      </w:pPr>
+      <w:rPr>
+        <w:rFonts w:hint="default" w:ascii="Wingdings" w:hAnsi="Wingdings"/>
+      </w:rPr>
+    </w:lvl>
+    <w:lvl xmlns:w="http://schemas.openxmlformats.org/wordprocessingml/2006/main" w:ilvl="3">
+      <w:start w:val="1"/>
+      <w:numFmt w:val="bullet"/>
+      <w:lvlText w:val=""/>
+      <w:lvlJc w:val="left"/>
+      <w:pPr>
+        <w:ind w:left="3240" w:hanging="360"/>
+      </w:pPr>
+      <w:rPr>
+        <w:rFonts w:hint="default" w:ascii="Symbol" w:hAnsi="Symbol"/>
+      </w:rPr>
+    </w:lvl>
+    <w:lvl xmlns:w="http://schemas.openxmlformats.org/wordprocessingml/2006/main" w:ilvl="4">
+      <w:start w:val="1"/>
+      <w:numFmt w:val="bullet"/>
+      <w:lvlText w:val="o"/>
+      <w:lvlJc w:val="left"/>
+      <w:pPr>
+        <w:ind w:left="3960" w:hanging="360"/>
+      </w:pPr>
+      <w:rPr>
+        <w:rFonts w:hint="default" w:ascii="Courier New" w:hAnsi="Courier New"/>
+      </w:rPr>
+    </w:lvl>
+    <w:lvl xmlns:w="http://schemas.openxmlformats.org/wordprocessingml/2006/main" w:ilvl="5">
+      <w:start w:val="1"/>
+      <w:numFmt w:val="bullet"/>
+      <w:lvlText w:val=""/>
+      <w:lvlJc w:val="left"/>
+      <w:pPr>
+        <w:ind w:left="4680" w:hanging="360"/>
+      </w:pPr>
+      <w:rPr>
+        <w:rFonts w:hint="default" w:ascii="Wingdings" w:hAnsi="Wingdings"/>
+      </w:rPr>
+    </w:lvl>
+    <w:lvl xmlns:w="http://schemas.openxmlformats.org/wordprocessingml/2006/main" w:ilvl="6">
+      <w:start w:val="1"/>
+      <w:numFmt w:val="bullet"/>
+      <w:lvlText w:val=""/>
+      <w:lvlJc w:val="left"/>
+      <w:pPr>
+        <w:ind w:left="5400" w:hanging="360"/>
+      </w:pPr>
+      <w:rPr>
+        <w:rFonts w:hint="default" w:ascii="Symbol" w:hAnsi="Symbol"/>
+      </w:rPr>
+    </w:lvl>
+    <w:lvl xmlns:w="http://schemas.openxmlformats.org/wordprocessingml/2006/main" w:ilvl="7">
+      <w:start w:val="1"/>
+      <w:numFmt w:val="bullet"/>
+      <w:lvlText w:val="o"/>
+      <w:lvlJc w:val="left"/>
+      <w:pPr>
+        <w:ind w:left="6120" w:hanging="360"/>
+      </w:pPr>
+      <w:rPr>
+        <w:rFonts w:hint="default" w:ascii="Courier New" w:hAnsi="Courier New"/>
+      </w:rPr>
+    </w:lvl>
+    <w:lvl xmlns:w="http://schemas.openxmlformats.org/wordprocessingml/2006/main" w:ilvl="8">
+      <w:start w:val="1"/>
+      <w:numFmt w:val="bullet"/>
+      <w:lvlText w:val=""/>
+      <w:lvlJc w:val="left"/>
+      <w:pPr>
+        <w:ind w:left="6840" w:hanging="360"/>
+      </w:pPr>
+      <w:rPr>
+        <w:rFonts w:hint="default" w:ascii="Wingdings" w:hAnsi="Wingdings"/>
+      </w:rPr>
+    </w:lvl>
+  </w:abstractNum>
+  <w:abstractNum xmlns:w="http://schemas.openxmlformats.org/wordprocessingml/2006/main" w:abstractNumId="18">
+    <w:nsid w:val="34721867"/>
+    <w:multiLevelType xmlns:w="http://schemas.openxmlformats.org/wordprocessingml/2006/main" w:val="hybridMultilevel"/>
+    <w:lvl xmlns:w="http://schemas.openxmlformats.org/wordprocessingml/2006/main" w:ilvl="0">
+      <w:start w:val="1"/>
+      <w:numFmt w:val="bullet"/>
+      <w:lvlText w:val=""/>
+      <w:lvlJc w:val="left"/>
+      <w:pPr>
+        <w:ind w:left="720" w:hanging="360"/>
+      </w:pPr>
+      <w:rPr>
+        <w:rFonts w:hint="default" w:ascii="Symbol" w:hAnsi="Symbol"/>
+      </w:rPr>
+    </w:lvl>
+    <w:lvl xmlns:w="http://schemas.openxmlformats.org/wordprocessingml/2006/main" w:ilvl="1">
+      <w:start w:val="1"/>
+      <w:numFmt w:val="bullet"/>
+      <w:lvlText w:val="o"/>
+      <w:lvlJc w:val="left"/>
+      <w:pPr>
+        <w:ind w:left="1440" w:hanging="360"/>
+      </w:pPr>
+      <w:rPr>
+        <w:rFonts w:hint="default" w:ascii="Courier New" w:hAnsi="Courier New"/>
+      </w:rPr>
+    </w:lvl>
+    <w:lvl xmlns:w="http://schemas.openxmlformats.org/wordprocessingml/2006/main" w:ilvl="2">
+      <w:start w:val="1"/>
+      <w:numFmt w:val="bullet"/>
+      <w:lvlText w:val=""/>
+      <w:lvlJc w:val="left"/>
+      <w:pPr>
+        <w:ind w:left="2160" w:hanging="360"/>
+      </w:pPr>
+      <w:rPr>
+        <w:rFonts w:hint="default" w:ascii="Wingdings" w:hAnsi="Wingdings"/>
+      </w:rPr>
+    </w:lvl>
+    <w:lvl xmlns:w="http://schemas.openxmlformats.org/wordprocessingml/2006/main" w:ilvl="3">
+      <w:start w:val="1"/>
+      <w:numFmt w:val="bullet"/>
+      <w:lvlText w:val=""/>
+      <w:lvlJc w:val="left"/>
+      <w:pPr>
+        <w:ind w:left="2880" w:hanging="360"/>
+      </w:pPr>
+      <w:rPr>
+        <w:rFonts w:hint="default" w:ascii="Symbol" w:hAnsi="Symbol"/>
+      </w:rPr>
+    </w:lvl>
+    <w:lvl xmlns:w="http://schemas.openxmlformats.org/wordprocessingml/2006/main" w:ilvl="4">
+      <w:start w:val="1"/>
+      <w:numFmt w:val="bullet"/>
+      <w:lvlText w:val="o"/>
+      <w:lvlJc w:val="left"/>
+      <w:pPr>
+        <w:ind w:left="3600" w:hanging="360"/>
+      </w:pPr>
+      <w:rPr>
+        <w:rFonts w:hint="default" w:ascii="Courier New" w:hAnsi="Courier New"/>
+      </w:rPr>
+    </w:lvl>
+    <w:lvl xmlns:w="http://schemas.openxmlformats.org/wordprocessingml/2006/main" w:ilvl="5">
+      <w:start w:val="1"/>
+      <w:numFmt w:val="bullet"/>
+      <w:lvlText w:val=""/>
+      <w:lvlJc w:val="left"/>
+      <w:pPr>
+        <w:ind w:left="4320" w:hanging="360"/>
+      </w:pPr>
+      <w:rPr>
+        <w:rFonts w:hint="default" w:ascii="Wingdings" w:hAnsi="Wingdings"/>
+      </w:rPr>
+    </w:lvl>
+    <w:lvl xmlns:w="http://schemas.openxmlformats.org/wordprocessingml/2006/main" w:ilvl="6">
+      <w:start w:val="1"/>
+      <w:numFmt w:val="bullet"/>
+      <w:lvlText w:val=""/>
+      <w:lvlJc w:val="left"/>
+      <w:pPr>
+        <w:ind w:left="5040" w:hanging="360"/>
+      </w:pPr>
+      <w:rPr>
+        <w:rFonts w:hint="default" w:ascii="Symbol" w:hAnsi="Symbol"/>
+      </w:rPr>
+    </w:lvl>
+    <w:lvl xmlns:w="http://schemas.openxmlformats.org/wordprocessingml/2006/main" w:ilvl="7">
+      <w:start w:val="1"/>
+      <w:numFmt w:val="bullet"/>
+      <w:lvlText w:val="o"/>
+      <w:lvlJc w:val="left"/>
+      <w:pPr>
+        <w:ind w:left="5760" w:hanging="360"/>
+      </w:pPr>
+      <w:rPr>
+        <w:rFonts w:hint="default" w:ascii="Courier New" w:hAnsi="Courier New"/>
+      </w:rPr>
+    </w:lvl>
+    <w:lvl xmlns:w="http://schemas.openxmlformats.org/wordprocessingml/2006/main" w:ilvl="8">
+      <w:start w:val="1"/>
+      <w:numFmt w:val="bullet"/>
+      <w:lvlText w:val=""/>
+      <w:lvlJc w:val="left"/>
+      <w:pPr>
+        <w:ind w:left="6480" w:hanging="360"/>
+      </w:pPr>
+      <w:rPr>
+        <w:rFonts w:hint="default" w:ascii="Wingdings" w:hAnsi="Wingdings"/>
+      </w:rPr>
+    </w:lvl>
+  </w:abstractNum>
+  <w:abstractNum xmlns:w="http://schemas.openxmlformats.org/wordprocessingml/2006/main" w:abstractNumId="17">
+    <w:nsid w:val="551b457e"/>
+    <w:multiLevelType xmlns:w="http://schemas.openxmlformats.org/wordprocessingml/2006/main" w:val="hybridMultilevel"/>
+    <w:lvl xmlns:w="http://schemas.openxmlformats.org/wordprocessingml/2006/main" w:ilvl="0">
+      <w:start w:val="1"/>
+      <w:numFmt w:val="bullet"/>
+      <w:lvlText w:val="o"/>
+      <w:lvlJc w:val="left"/>
+      <w:pPr>
+        <w:ind w:left="1080" w:hanging="360"/>
+      </w:pPr>
+      <w:rPr>
+        <w:rFonts w:hint="default" w:ascii="Courier New" w:hAnsi="Courier New"/>
+      </w:rPr>
+    </w:lvl>
+    <w:lvl xmlns:w="http://schemas.openxmlformats.org/wordprocessingml/2006/main" w:ilvl="1">
+      <w:start w:val="1"/>
+      <w:numFmt w:val="bullet"/>
+      <w:lvlText w:val="o"/>
+      <w:lvlJc w:val="left"/>
+      <w:pPr>
+        <w:ind w:left="1800" w:hanging="360"/>
+      </w:pPr>
+      <w:rPr>
+        <w:rFonts w:hint="default" w:ascii="Courier New" w:hAnsi="Courier New"/>
+      </w:rPr>
+    </w:lvl>
+    <w:lvl xmlns:w="http://schemas.openxmlformats.org/wordprocessingml/2006/main" w:ilvl="2">
+      <w:start w:val="1"/>
+      <w:numFmt w:val="bullet"/>
+      <w:lvlText w:val=""/>
+      <w:lvlJc w:val="left"/>
+      <w:pPr>
+        <w:ind w:left="2520" w:hanging="360"/>
+      </w:pPr>
+      <w:rPr>
+        <w:rFonts w:hint="default" w:ascii="Wingdings" w:hAnsi="Wingdings"/>
+      </w:rPr>
+    </w:lvl>
+    <w:lvl xmlns:w="http://schemas.openxmlformats.org/wordprocessingml/2006/main" w:ilvl="3">
+      <w:start w:val="1"/>
+      <w:numFmt w:val="bullet"/>
+      <w:lvlText w:val=""/>
+      <w:lvlJc w:val="left"/>
+      <w:pPr>
+        <w:ind w:left="3240" w:hanging="360"/>
+      </w:pPr>
+      <w:rPr>
+        <w:rFonts w:hint="default" w:ascii="Symbol" w:hAnsi="Symbol"/>
+      </w:rPr>
+    </w:lvl>
+    <w:lvl xmlns:w="http://schemas.openxmlformats.org/wordprocessingml/2006/main" w:ilvl="4">
+      <w:start w:val="1"/>
+      <w:numFmt w:val="bullet"/>
+      <w:lvlText w:val="o"/>
+      <w:lvlJc w:val="left"/>
+      <w:pPr>
+        <w:ind w:left="3960" w:hanging="360"/>
+      </w:pPr>
+      <w:rPr>
+        <w:rFonts w:hint="default" w:ascii="Courier New" w:hAnsi="Courier New"/>
+      </w:rPr>
+    </w:lvl>
+    <w:lvl xmlns:w="http://schemas.openxmlformats.org/wordprocessingml/2006/main" w:ilvl="5">
+      <w:start w:val="1"/>
+      <w:numFmt w:val="bullet"/>
+      <w:lvlText w:val=""/>
+      <w:lvlJc w:val="left"/>
+      <w:pPr>
+        <w:ind w:left="4680" w:hanging="360"/>
+      </w:pPr>
+      <w:rPr>
+        <w:rFonts w:hint="default" w:ascii="Wingdings" w:hAnsi="Wingdings"/>
+      </w:rPr>
+    </w:lvl>
+    <w:lvl xmlns:w="http://schemas.openxmlformats.org/wordprocessingml/2006/main" w:ilvl="6">
+      <w:start w:val="1"/>
+      <w:numFmt w:val="bullet"/>
+      <w:lvlText w:val=""/>
+      <w:lvlJc w:val="left"/>
+      <w:pPr>
+        <w:ind w:left="5400" w:hanging="360"/>
+      </w:pPr>
+      <w:rPr>
+        <w:rFonts w:hint="default" w:ascii="Symbol" w:hAnsi="Symbol"/>
+      </w:rPr>
+    </w:lvl>
+    <w:lvl xmlns:w="http://schemas.openxmlformats.org/wordprocessingml/2006/main" w:ilvl="7">
+      <w:start w:val="1"/>
+      <w:numFmt w:val="bullet"/>
+      <w:lvlText w:val="o"/>
+      <w:lvlJc w:val="left"/>
+      <w:pPr>
+        <w:ind w:left="6120" w:hanging="360"/>
+      </w:pPr>
+      <w:rPr>
+        <w:rFonts w:hint="default" w:ascii="Courier New" w:hAnsi="Courier New"/>
+      </w:rPr>
+    </w:lvl>
+    <w:lvl xmlns:w="http://schemas.openxmlformats.org/wordprocessingml/2006/main" w:ilvl="8">
+      <w:start w:val="1"/>
+      <w:numFmt w:val="bullet"/>
+      <w:lvlText w:val=""/>
+      <w:lvlJc w:val="left"/>
+      <w:pPr>
+        <w:ind w:left="6840" w:hanging="360"/>
+      </w:pPr>
+      <w:rPr>
+        <w:rFonts w:hint="default" w:ascii="Wingdings" w:hAnsi="Wingdings"/>
+      </w:rPr>
+    </w:lvl>
+  </w:abstractNum>
+  <w:abstractNum xmlns:w="http://schemas.openxmlformats.org/wordprocessingml/2006/main" w:abstractNumId="16">
+    <w:nsid w:val="2a440b0c"/>
+    <w:multiLevelType xmlns:w="http://schemas.openxmlformats.org/wordprocessingml/2006/main" w:val="hybridMultilevel"/>
+    <w:lvl xmlns:w="http://schemas.openxmlformats.org/wordprocessingml/2006/main" w:ilvl="0">
+      <w:start w:val="1"/>
+      <w:numFmt w:val="bullet"/>
+      <w:lvlText w:val=""/>
+      <w:lvlJc w:val="left"/>
+      <w:pPr>
+        <w:ind w:left="720" w:hanging="360"/>
+      </w:pPr>
+      <w:rPr>
+        <w:rFonts w:hint="default" w:ascii="Symbol" w:hAnsi="Symbol"/>
+      </w:rPr>
+    </w:lvl>
+    <w:lvl xmlns:w="http://schemas.openxmlformats.org/wordprocessingml/2006/main" w:ilvl="1">
+      <w:start w:val="1"/>
+      <w:numFmt w:val="bullet"/>
+      <w:lvlText w:val="o"/>
+      <w:lvlJc w:val="left"/>
+      <w:pPr>
+        <w:ind w:left="1440" w:hanging="360"/>
+      </w:pPr>
+      <w:rPr>
+        <w:rFonts w:hint="default" w:ascii="Courier New" w:hAnsi="Courier New"/>
+      </w:rPr>
+    </w:lvl>
+    <w:lvl xmlns:w="http://schemas.openxmlformats.org/wordprocessingml/2006/main" w:ilvl="2">
+      <w:start w:val="1"/>
+      <w:numFmt w:val="bullet"/>
+      <w:lvlText w:val=""/>
+      <w:lvlJc w:val="left"/>
+      <w:pPr>
+        <w:ind w:left="2160" w:hanging="360"/>
+      </w:pPr>
+      <w:rPr>
+        <w:rFonts w:hint="default" w:ascii="Wingdings" w:hAnsi="Wingdings"/>
+      </w:rPr>
+    </w:lvl>
+    <w:lvl xmlns:w="http://schemas.openxmlformats.org/wordprocessingml/2006/main" w:ilvl="3">
+      <w:start w:val="1"/>
+      <w:numFmt w:val="bullet"/>
+      <w:lvlText w:val=""/>
+      <w:lvlJc w:val="left"/>
+      <w:pPr>
+        <w:ind w:left="2880" w:hanging="360"/>
+      </w:pPr>
+      <w:rPr>
+        <w:rFonts w:hint="default" w:ascii="Symbol" w:hAnsi="Symbol"/>
+      </w:rPr>
+    </w:lvl>
+    <w:lvl xmlns:w="http://schemas.openxmlformats.org/wordprocessingml/2006/main" w:ilvl="4">
+      <w:start w:val="1"/>
+      <w:numFmt w:val="bullet"/>
+      <w:lvlText w:val="o"/>
+      <w:lvlJc w:val="left"/>
+      <w:pPr>
+        <w:ind w:left="3600" w:hanging="360"/>
+      </w:pPr>
+      <w:rPr>
+        <w:rFonts w:hint="default" w:ascii="Courier New" w:hAnsi="Courier New"/>
+      </w:rPr>
+    </w:lvl>
+    <w:lvl xmlns:w="http://schemas.openxmlformats.org/wordprocessingml/2006/main" w:ilvl="5">
+      <w:start w:val="1"/>
+      <w:numFmt w:val="bullet"/>
+      <w:lvlText w:val=""/>
+      <w:lvlJc w:val="left"/>
+      <w:pPr>
+        <w:ind w:left="4320" w:hanging="360"/>
+      </w:pPr>
+      <w:rPr>
+        <w:rFonts w:hint="default" w:ascii="Wingdings" w:hAnsi="Wingdings"/>
+      </w:rPr>
+    </w:lvl>
+    <w:lvl xmlns:w="http://schemas.openxmlformats.org/wordprocessingml/2006/main" w:ilvl="6">
+      <w:start w:val="1"/>
+      <w:numFmt w:val="bullet"/>
+      <w:lvlText w:val=""/>
+      <w:lvlJc w:val="left"/>
+      <w:pPr>
+        <w:ind w:left="5040" w:hanging="360"/>
+      </w:pPr>
+      <w:rPr>
+        <w:rFonts w:hint="default" w:ascii="Symbol" w:hAnsi="Symbol"/>
+      </w:rPr>
+    </w:lvl>
+    <w:lvl xmlns:w="http://schemas.openxmlformats.org/wordprocessingml/2006/main" w:ilvl="7">
+      <w:start w:val="1"/>
+      <w:numFmt w:val="bullet"/>
+      <w:lvlText w:val="o"/>
+      <w:lvlJc w:val="left"/>
+      <w:pPr>
+        <w:ind w:left="5760" w:hanging="360"/>
+      </w:pPr>
+      <w:rPr>
+        <w:rFonts w:hint="default" w:ascii="Courier New" w:hAnsi="Courier New"/>
+      </w:rPr>
+    </w:lvl>
+    <w:lvl xmlns:w="http://schemas.openxmlformats.org/wordprocessingml/2006/main" w:ilvl="8">
+      <w:start w:val="1"/>
+      <w:numFmt w:val="bullet"/>
+      <w:lvlText w:val=""/>
+      <w:lvlJc w:val="left"/>
+      <w:pPr>
+        <w:ind w:left="6480" w:hanging="360"/>
+      </w:pPr>
+      <w:rPr>
+        <w:rFonts w:hint="default" w:ascii="Wingdings" w:hAnsi="Wingdings"/>
+      </w:rPr>
+    </w:lvl>
+  </w:abstractNum>
+  <w:abstractNum xmlns:w="http://schemas.openxmlformats.org/wordprocessingml/2006/main" w:abstractNumId="15">
+    <w:nsid w:val="7d26dc1"/>
+    <w:multiLevelType xmlns:w="http://schemas.openxmlformats.org/wordprocessingml/2006/main" w:val="hybridMultilevel"/>
+    <w:lvl xmlns:w="http://schemas.openxmlformats.org/wordprocessingml/2006/main" w:ilvl="0">
+      <w:start w:val="1"/>
+      <w:numFmt w:val="bullet"/>
+      <w:lvlText w:val="o"/>
+      <w:lvlJc w:val="left"/>
+      <w:pPr>
+        <w:ind w:left="1080" w:hanging="360"/>
+      </w:pPr>
+      <w:rPr>
+        <w:rFonts w:hint="default" w:ascii="Courier New" w:hAnsi="Courier New"/>
+      </w:rPr>
+    </w:lvl>
+    <w:lvl xmlns:w="http://schemas.openxmlformats.org/wordprocessingml/2006/main" w:ilvl="1">
+      <w:start w:val="1"/>
+      <w:numFmt w:val="bullet"/>
+      <w:lvlText w:val="o"/>
+      <w:lvlJc w:val="left"/>
+      <w:pPr>
+        <w:ind w:left="1800" w:hanging="360"/>
+      </w:pPr>
+      <w:rPr>
+        <w:rFonts w:hint="default" w:ascii="Courier New" w:hAnsi="Courier New"/>
+      </w:rPr>
+    </w:lvl>
+    <w:lvl xmlns:w="http://schemas.openxmlformats.org/wordprocessingml/2006/main" w:ilvl="2">
+      <w:start w:val="1"/>
+      <w:numFmt w:val="bullet"/>
+      <w:lvlText w:val=""/>
+      <w:lvlJc w:val="left"/>
+      <w:pPr>
+        <w:ind w:left="2520" w:hanging="360"/>
+      </w:pPr>
+      <w:rPr>
+        <w:rFonts w:hint="default" w:ascii="Wingdings" w:hAnsi="Wingdings"/>
+      </w:rPr>
+    </w:lvl>
+    <w:lvl xmlns:w="http://schemas.openxmlformats.org/wordprocessingml/2006/main" w:ilvl="3">
+      <w:start w:val="1"/>
+      <w:numFmt w:val="bullet"/>
+      <w:lvlText w:val=""/>
+      <w:lvlJc w:val="left"/>
+      <w:pPr>
+        <w:ind w:left="3240" w:hanging="360"/>
+      </w:pPr>
+      <w:rPr>
+        <w:rFonts w:hint="default" w:ascii="Symbol" w:hAnsi="Symbol"/>
+      </w:rPr>
+    </w:lvl>
+    <w:lvl xmlns:w="http://schemas.openxmlformats.org/wordprocessingml/2006/main" w:ilvl="4">
+      <w:start w:val="1"/>
+      <w:numFmt w:val="bullet"/>
+      <w:lvlText w:val="o"/>
+      <w:lvlJc w:val="left"/>
+      <w:pPr>
+        <w:ind w:left="3960" w:hanging="360"/>
+      </w:pPr>
+      <w:rPr>
+        <w:rFonts w:hint="default" w:ascii="Courier New" w:hAnsi="Courier New"/>
+      </w:rPr>
+    </w:lvl>
+    <w:lvl xmlns:w="http://schemas.openxmlformats.org/wordprocessingml/2006/main" w:ilvl="5">
+      <w:start w:val="1"/>
+      <w:numFmt w:val="bullet"/>
+      <w:lvlText w:val=""/>
+      <w:lvlJc w:val="left"/>
+      <w:pPr>
+        <w:ind w:left="4680" w:hanging="360"/>
+      </w:pPr>
+      <w:rPr>
+        <w:rFonts w:hint="default" w:ascii="Wingdings" w:hAnsi="Wingdings"/>
+      </w:rPr>
+    </w:lvl>
+    <w:lvl xmlns:w="http://schemas.openxmlformats.org/wordprocessingml/2006/main" w:ilvl="6">
+      <w:start w:val="1"/>
+      <w:numFmt w:val="bullet"/>
+      <w:lvlText w:val=""/>
+      <w:lvlJc w:val="left"/>
+      <w:pPr>
+        <w:ind w:left="5400" w:hanging="360"/>
+      </w:pPr>
+      <w:rPr>
+        <w:rFonts w:hint="default" w:ascii="Symbol" w:hAnsi="Symbol"/>
+      </w:rPr>
+    </w:lvl>
+    <w:lvl xmlns:w="http://schemas.openxmlformats.org/wordprocessingml/2006/main" w:ilvl="7">
+      <w:start w:val="1"/>
+      <w:numFmt w:val="bullet"/>
+      <w:lvlText w:val="o"/>
+      <w:lvlJc w:val="left"/>
+      <w:pPr>
+        <w:ind w:left="6120" w:hanging="360"/>
+      </w:pPr>
+      <w:rPr>
+        <w:rFonts w:hint="default" w:ascii="Courier New" w:hAnsi="Courier New"/>
+      </w:rPr>
+    </w:lvl>
+    <w:lvl xmlns:w="http://schemas.openxmlformats.org/wordprocessingml/2006/main" w:ilvl="8">
+      <w:start w:val="1"/>
+      <w:numFmt w:val="bullet"/>
+      <w:lvlText w:val=""/>
+      <w:lvlJc w:val="left"/>
+      <w:pPr>
+        <w:ind w:left="6840" w:hanging="360"/>
+      </w:pPr>
+      <w:rPr>
+        <w:rFonts w:hint="default" w:ascii="Wingdings" w:hAnsi="Wingdings"/>
+      </w:rPr>
+    </w:lvl>
+  </w:abstractNum>
+  <w:abstractNum xmlns:w="http://schemas.openxmlformats.org/wordprocessingml/2006/main" w:abstractNumId="14">
+    <w:nsid w:val="134db415"/>
+    <w:multiLevelType xmlns:w="http://schemas.openxmlformats.org/wordprocessingml/2006/main" w:val="hybridMultilevel"/>
+    <w:lvl xmlns:w="http://schemas.openxmlformats.org/wordprocessingml/2006/main" w:ilvl="0">
+      <w:start w:val="1"/>
+      <w:numFmt w:val="bullet"/>
+      <w:lvlText w:val=""/>
+      <w:lvlJc w:val="left"/>
+      <w:pPr>
+        <w:ind w:left="720" w:hanging="360"/>
+      </w:pPr>
+      <w:rPr>
+        <w:rFonts w:hint="default" w:ascii="Symbol" w:hAnsi="Symbol"/>
+      </w:rPr>
+    </w:lvl>
+    <w:lvl xmlns:w="http://schemas.openxmlformats.org/wordprocessingml/2006/main" w:ilvl="1">
+      <w:start w:val="1"/>
+      <w:numFmt w:val="bullet"/>
+      <w:lvlText w:val="o"/>
+      <w:lvlJc w:val="left"/>
+      <w:pPr>
+        <w:ind w:left="1440" w:hanging="360"/>
+      </w:pPr>
+      <w:rPr>
+        <w:rFonts w:hint="default" w:ascii="Courier New" w:hAnsi="Courier New"/>
+      </w:rPr>
+    </w:lvl>
+    <w:lvl xmlns:w="http://schemas.openxmlformats.org/wordprocessingml/2006/main" w:ilvl="2">
+      <w:start w:val="1"/>
+      <w:numFmt w:val="bullet"/>
+      <w:lvlText w:val=""/>
+      <w:lvlJc w:val="left"/>
+      <w:pPr>
+        <w:ind w:left="2160" w:hanging="360"/>
+      </w:pPr>
+      <w:rPr>
+        <w:rFonts w:hint="default" w:ascii="Wingdings" w:hAnsi="Wingdings"/>
+      </w:rPr>
+    </w:lvl>
+    <w:lvl xmlns:w="http://schemas.openxmlformats.org/wordprocessingml/2006/main" w:ilvl="3">
+      <w:start w:val="1"/>
+      <w:numFmt w:val="bullet"/>
+      <w:lvlText w:val=""/>
+      <w:lvlJc w:val="left"/>
+      <w:pPr>
+        <w:ind w:left="2880" w:hanging="360"/>
+      </w:pPr>
+      <w:rPr>
+        <w:rFonts w:hint="default" w:ascii="Symbol" w:hAnsi="Symbol"/>
+      </w:rPr>
+    </w:lvl>
+    <w:lvl xmlns:w="http://schemas.openxmlformats.org/wordprocessingml/2006/main" w:ilvl="4">
+      <w:start w:val="1"/>
+      <w:numFmt w:val="bullet"/>
+      <w:lvlText w:val="o"/>
+      <w:lvlJc w:val="left"/>
+      <w:pPr>
+        <w:ind w:left="3600" w:hanging="360"/>
+      </w:pPr>
+      <w:rPr>
+        <w:rFonts w:hint="default" w:ascii="Courier New" w:hAnsi="Courier New"/>
+      </w:rPr>
+    </w:lvl>
+    <w:lvl xmlns:w="http://schemas.openxmlformats.org/wordprocessingml/2006/main" w:ilvl="5">
+      <w:start w:val="1"/>
+      <w:numFmt w:val="bullet"/>
+      <w:lvlText w:val=""/>
+      <w:lvlJc w:val="left"/>
+      <w:pPr>
+        <w:ind w:left="4320" w:hanging="360"/>
+      </w:pPr>
+      <w:rPr>
+        <w:rFonts w:hint="default" w:ascii="Wingdings" w:hAnsi="Wingdings"/>
+      </w:rPr>
+    </w:lvl>
+    <w:lvl xmlns:w="http://schemas.openxmlformats.org/wordprocessingml/2006/main" w:ilvl="6">
+      <w:start w:val="1"/>
+      <w:numFmt w:val="bullet"/>
+      <w:lvlText w:val=""/>
+      <w:lvlJc w:val="left"/>
+      <w:pPr>
+        <w:ind w:left="5040" w:hanging="360"/>
+      </w:pPr>
+      <w:rPr>
+        <w:rFonts w:hint="default" w:ascii="Symbol" w:hAnsi="Symbol"/>
+      </w:rPr>
+    </w:lvl>
+    <w:lvl xmlns:w="http://schemas.openxmlformats.org/wordprocessingml/2006/main" w:ilvl="7">
+      <w:start w:val="1"/>
+      <w:numFmt w:val="bullet"/>
+      <w:lvlText w:val="o"/>
+      <w:lvlJc w:val="left"/>
+      <w:pPr>
+        <w:ind w:left="5760" w:hanging="360"/>
+      </w:pPr>
+      <w:rPr>
+        <w:rFonts w:hint="default" w:ascii="Courier New" w:hAnsi="Courier New"/>
+      </w:rPr>
+    </w:lvl>
+    <w:lvl xmlns:w="http://schemas.openxmlformats.org/wordprocessingml/2006/main" w:ilvl="8">
+      <w:start w:val="1"/>
+      <w:numFmt w:val="bullet"/>
+      <w:lvlText w:val=""/>
+      <w:lvlJc w:val="left"/>
+      <w:pPr>
+        <w:ind w:left="6480" w:hanging="360"/>
+      </w:pPr>
+      <w:rPr>
+        <w:rFonts w:hint="default" w:ascii="Wingdings" w:hAnsi="Wingdings"/>
+      </w:rPr>
+    </w:lvl>
+  </w:abstractNum>
+  <w:abstractNum xmlns:w="http://schemas.openxmlformats.org/wordprocessingml/2006/main" w:abstractNumId="13">
+    <w:nsid w:val="1cccb80d"/>
+    <w:multiLevelType xmlns:w="http://schemas.openxmlformats.org/wordprocessingml/2006/main" w:val="hybridMultilevel"/>
+    <w:lvl xmlns:w="http://schemas.openxmlformats.org/wordprocessingml/2006/main" w:ilvl="0">
+      <w:start w:val="1"/>
+      <w:numFmt w:val="bullet"/>
+      <w:lvlText w:val=""/>
+      <w:lvlJc w:val="left"/>
+      <w:pPr>
+        <w:ind w:left="720" w:hanging="360"/>
+      </w:pPr>
+      <w:rPr>
+        <w:rFonts w:hint="default" w:ascii="Symbol" w:hAnsi="Symbol"/>
+      </w:rPr>
+    </w:lvl>
+    <w:lvl xmlns:w="http://schemas.openxmlformats.org/wordprocessingml/2006/main" w:ilvl="1">
+      <w:start w:val="1"/>
+      <w:numFmt w:val="decimal"/>
+      <w:lvlText w:val="%1.%2."/>
+      <w:lvlJc w:val="left"/>
+      <w:pPr>
+        <w:ind w:left="1440" w:hanging="360"/>
+      </w:pPr>
+      <w:rPr/>
+    </w:lvl>
+    <w:lvl xmlns:w="http://schemas.openxmlformats.org/wordprocessingml/2006/main" w:ilvl="2">
+      <w:start w:val="1"/>
+      <w:numFmt w:val="decimal"/>
+      <w:lvlText w:val="%1.%2.%3."/>
+      <w:lvlJc w:val="left"/>
+      <w:pPr>
+        <w:ind w:left="2160" w:hanging="180"/>
+      </w:pPr>
+      <w:rPr/>
+    </w:lvl>
+    <w:lvl xmlns:w="http://schemas.openxmlformats.org/wordprocessingml/2006/main" w:ilvl="3">
+      <w:start w:val="1"/>
+      <w:numFmt w:val="decimal"/>
+      <w:lvlText w:val="%1.%2.%3.%4."/>
+      <w:lvlJc w:val="left"/>
+      <w:pPr>
+        <w:ind w:left="2880" w:hanging="360"/>
+      </w:pPr>
+      <w:rPr/>
+    </w:lvl>
+    <w:lvl xmlns:w="http://schemas.openxmlformats.org/wordprocessingml/2006/main" w:ilvl="4">
+      <w:start w:val="1"/>
+      <w:numFmt w:val="decimal"/>
+      <w:lvlText w:val="%1.%2.%3.%4.%5."/>
+      <w:lvlJc w:val="left"/>
+      <w:pPr>
+        <w:ind w:left="3600" w:hanging="360"/>
+      </w:pPr>
+      <w:rPr/>
+    </w:lvl>
+    <w:lvl xmlns:w="http://schemas.openxmlformats.org/wordprocessingml/2006/main" w:ilvl="5">
+      <w:start w:val="1"/>
+      <w:numFmt w:val="decimal"/>
+      <w:lvlText w:val="%1.%2.%3.%4.%5.%6."/>
+      <w:lvlJc w:val="left"/>
+      <w:pPr>
+        <w:ind w:left="4320" w:hanging="180"/>
+      </w:pPr>
+      <w:rPr/>
+    </w:lvl>
+    <w:lvl xmlns:w="http://schemas.openxmlformats.org/wordprocessingml/2006/main" w:ilvl="6">
+      <w:start w:val="1"/>
+      <w:numFmt w:val="decimal"/>
+      <w:lvlText w:val="%1.%2.%3.%4.%5.%6.%7."/>
+      <w:lvlJc w:val="left"/>
+      <w:pPr>
+        <w:ind w:left="5040" w:hanging="360"/>
+      </w:pPr>
+      <w:rPr/>
+    </w:lvl>
+    <w:lvl xmlns:w="http://schemas.openxmlformats.org/wordprocessingml/2006/main" w:ilvl="7">
+      <w:start w:val="1"/>
+      <w:numFmt w:val="decimal"/>
+      <w:lvlText w:val="%1.%2.%3.%4.%5.%6.%7.%8."/>
+      <w:lvlJc w:val="left"/>
+      <w:pPr>
+        <w:ind w:left="5760" w:hanging="360"/>
+      </w:pPr>
+      <w:rPr/>
+    </w:lvl>
+    <w:lvl xmlns:w="http://schemas.openxmlformats.org/wordprocessingml/2006/main" w:ilvl="8">
+      <w:start w:val="1"/>
+      <w:numFmt w:val="decimal"/>
+      <w:lvlText w:val="%1.%2.%3.%4.%5.%6.%7.%8.%9."/>
+      <w:lvlJc w:val="left"/>
+      <w:pPr>
+        <w:ind w:left="6480" w:hanging="180"/>
+      </w:pPr>
+      <w:rPr/>
+    </w:lvl>
+  </w:abstractNum>
+  <w:abstractNum xmlns:w="http://schemas.openxmlformats.org/wordprocessingml/2006/main" w:abstractNumId="12">
+    <w:nsid w:val="37c210f6"/>
+    <w:multiLevelType xmlns:w="http://schemas.openxmlformats.org/wordprocessingml/2006/main" w:val="hybridMultilevel"/>
+    <w:lvl xmlns:w="http://schemas.openxmlformats.org/wordprocessingml/2006/main" w:ilvl="0">
+      <w:start w:val="1"/>
+      <w:numFmt w:val="decimal"/>
+      <w:lvlText w:val="%1."/>
+      <w:lvlJc w:val="left"/>
+      <w:pPr>
+        <w:ind w:left="720" w:hanging="360"/>
+      </w:pPr>
+    </w:lvl>
+    <w:lvl xmlns:w="http://schemas.openxmlformats.org/wordprocessingml/2006/main" w:ilvl="1">
+      <w:start w:val="1"/>
+      <w:numFmt w:val="lowerLetter"/>
+      <w:lvlText w:val="%2."/>
+      <w:lvlJc w:val="left"/>
+      <w:pPr>
+        <w:ind w:left="1440" w:hanging="360"/>
+      </w:pPr>
+    </w:lvl>
+    <w:lvl xmlns:w="http://schemas.openxmlformats.org/wordprocessingml/2006/main" w:ilvl="2">
+      <w:start w:val="1"/>
+      <w:numFmt w:val="lowerRoman"/>
+      <w:lvlText w:val="%3."/>
+      <w:lvlJc w:val="right"/>
+      <w:pPr>
+        <w:ind w:left="2160" w:hanging="180"/>
+      </w:pPr>
+    </w:lvl>
+    <w:lvl xmlns:w="http://schemas.openxmlformats.org/wordprocessingml/2006/main" w:ilvl="3">
+      <w:start w:val="1"/>
+      <w:numFmt w:val="decimal"/>
+      <w:lvlText w:val="%4."/>
+      <w:lvlJc w:val="left"/>
+      <w:pPr>
+        <w:ind w:left="2880" w:hanging="360"/>
+      </w:pPr>
+    </w:lvl>
+    <w:lvl xmlns:w="http://schemas.openxmlformats.org/wordprocessingml/2006/main" w:ilvl="4">
+      <w:start w:val="1"/>
+      <w:numFmt w:val="lowerLetter"/>
+      <w:lvlText w:val="%5."/>
+      <w:lvlJc w:val="left"/>
+      <w:pPr>
+        <w:ind w:left="3600" w:hanging="360"/>
+      </w:pPr>
+    </w:lvl>
+    <w:lvl xmlns:w="http://schemas.openxmlformats.org/wordprocessingml/2006/main" w:ilvl="5">
+      <w:start w:val="1"/>
+      <w:numFmt w:val="lowerRoman"/>
+      <w:lvlText w:val="%6."/>
+      <w:lvlJc w:val="right"/>
+      <w:pPr>
+        <w:ind w:left="4320" w:hanging="180"/>
+      </w:pPr>
+    </w:lvl>
+    <w:lvl xmlns:w="http://schemas.openxmlformats.org/wordprocessingml/2006/main" w:ilvl="6">
+      <w:start w:val="1"/>
+      <w:numFmt w:val="decimal"/>
+      <w:lvlText w:val="%7."/>
+      <w:lvlJc w:val="left"/>
+      <w:pPr>
+        <w:ind w:left="5040" w:hanging="360"/>
+      </w:pPr>
+    </w:lvl>
+    <w:lvl xmlns:w="http://schemas.openxmlformats.org/wordprocessingml/2006/main" w:ilvl="7">
+      <w:start w:val="1"/>
+      <w:numFmt w:val="lowerLetter"/>
+      <w:lvlText w:val="%8."/>
+      <w:lvlJc w:val="left"/>
+      <w:pPr>
+        <w:ind w:left="5760" w:hanging="360"/>
+      </w:pPr>
+    </w:lvl>
+    <w:lvl xmlns:w="http://schemas.openxmlformats.org/wordprocessingml/2006/main" w:ilvl="8">
+      <w:start w:val="1"/>
+      <w:numFmt w:val="lowerRoman"/>
+      <w:lvlText w:val="%9."/>
+      <w:lvlJc w:val="right"/>
+      <w:pPr>
+        <w:ind w:left="6480" w:hanging="180"/>
+      </w:pPr>
+    </w:lvl>
+  </w:abstractNum>
+  <w:abstractNum xmlns:w="http://schemas.openxmlformats.org/wordprocessingml/2006/main" w:abstractNumId="11">
+    <w:nsid w:val="187fd315"/>
+    <w:multiLevelType xmlns:w="http://schemas.openxmlformats.org/wordprocessingml/2006/main" w:val="multilevel"/>
+    <w:lvl xmlns:w="http://schemas.openxmlformats.org/wordprocessingml/2006/main" w:ilvl="0">
+      <w:start w:val="1"/>
+      <w:numFmt w:val="decimal"/>
+      <w:lvlText w:val="%1)"/>
+      <w:lvlJc w:val="left"/>
+      <w:pPr>
+        <w:ind w:left="720" w:hanging="360"/>
+      </w:pPr>
+    </w:lvl>
+    <w:lvl xmlns:w="http://schemas.openxmlformats.org/wordprocessingml/2006/main" w:ilvl="1">
+      <w:start w:val="1"/>
+      <w:numFmt w:val="lowerLetter"/>
+      <w:lvlText w:val="%2)"/>
+      <w:lvlJc w:val="left"/>
+      <w:pPr>
+        <w:ind w:left="1440" w:hanging="360"/>
+      </w:pPr>
+    </w:lvl>
+    <w:lvl xmlns:w="http://schemas.openxmlformats.org/wordprocessingml/2006/main" w:ilvl="2">
+      <w:start w:val="1"/>
+      <w:numFmt w:val="lowerRoman"/>
+      <w:lvlText w:val="%3)"/>
+      <w:lvlJc w:val="right"/>
+      <w:pPr>
+        <w:ind w:left="2160" w:hanging="180"/>
+      </w:pPr>
+    </w:lvl>
+    <w:lvl xmlns:w="http://schemas.openxmlformats.org/wordprocessingml/2006/main" w:ilvl="3">
+      <w:start w:val="1"/>
+      <w:numFmt w:val="decimal"/>
+      <w:lvlText w:val="(%4)"/>
+      <w:lvlJc w:val="left"/>
+      <w:pPr>
+        <w:ind w:left="2880" w:hanging="360"/>
+      </w:pPr>
+    </w:lvl>
+    <w:lvl xmlns:w="http://schemas.openxmlformats.org/wordprocessingml/2006/main" w:ilvl="4">
+      <w:start w:val="1"/>
+      <w:numFmt w:val="lowerLetter"/>
+      <w:lvlText w:val="(%5)"/>
+      <w:lvlJc w:val="left"/>
+      <w:pPr>
+        <w:ind w:left="3600" w:hanging="360"/>
+      </w:pPr>
+    </w:lvl>
+    <w:lvl xmlns:w="http://schemas.openxmlformats.org/wordprocessingml/2006/main" w:ilvl="5">
+      <w:start w:val="1"/>
+      <w:numFmt w:val="lowerRoman"/>
+      <w:lvlText w:val="(%6)"/>
+      <w:lvlJc w:val="right"/>
+      <w:pPr>
+        <w:ind w:left="4320" w:hanging="180"/>
+      </w:pPr>
+    </w:lvl>
+    <w:lvl xmlns:w="http://schemas.openxmlformats.org/wordprocessingml/2006/main" w:ilvl="6">
+      <w:start w:val="1"/>
+      <w:numFmt w:val="decimal"/>
+      <w:lvlText w:val="%7."/>
+      <w:lvlJc w:val="left"/>
+      <w:pPr>
+        <w:ind w:left="5040" w:hanging="360"/>
+      </w:pPr>
+    </w:lvl>
+    <w:lvl xmlns:w="http://schemas.openxmlformats.org/wordprocessingml/2006/main" w:ilvl="7">
+      <w:start w:val="1"/>
+      <w:numFmt w:val="lowerLetter"/>
+      <w:lvlText w:val="%8."/>
+      <w:lvlJc w:val="left"/>
+      <w:pPr>
+        <w:ind w:left="5760" w:hanging="360"/>
+      </w:pPr>
+    </w:lvl>
+    <w:lvl xmlns:w="http://schemas.openxmlformats.org/wordprocessingml/2006/main" w:ilvl="8">
+      <w:start w:val="1"/>
+      <w:numFmt w:val="lowerRoman"/>
+      <w:lvlText w:val="%9."/>
+      <w:lvlJc w:val="right"/>
+      <w:pPr>
+        <w:ind w:left="6480" w:hanging="180"/>
+      </w:pPr>
+    </w:lvl>
+  </w:abstractNum>
+  <w:abstractNum xmlns:w="http://schemas.openxmlformats.org/wordprocessingml/2006/main" w:abstractNumId="10">
+    <w:nsid w:val="478754a1"/>
+    <w:multiLevelType xmlns:w="http://schemas.openxmlformats.org/wordprocessingml/2006/main" w:val="multilevel"/>
+    <w:lvl xmlns:w="http://schemas.openxmlformats.org/wordprocessingml/2006/main" w:ilvl="0">
+      <w:start w:val="1"/>
+      <w:numFmt w:val="decimal"/>
+      <w:lvlText w:val="%1)"/>
+      <w:lvlJc w:val="left"/>
+      <w:pPr>
+        <w:ind w:left="1080" w:hanging="360"/>
+      </w:pPr>
+    </w:lvl>
+    <w:lvl xmlns:w="http://schemas.openxmlformats.org/wordprocessingml/2006/main" w:ilvl="1">
+      <w:start w:val="1"/>
+      <w:numFmt w:val="lowerLetter"/>
+      <w:lvlText w:val="%2)"/>
+      <w:lvlJc w:val="left"/>
+      <w:pPr>
+        <w:ind w:left="1800" w:hanging="360"/>
+      </w:pPr>
+    </w:lvl>
+    <w:lvl xmlns:w="http://schemas.openxmlformats.org/wordprocessingml/2006/main" w:ilvl="2">
+      <w:start w:val="1"/>
+      <w:numFmt w:val="lowerRoman"/>
+      <w:lvlText w:val="%3)"/>
+      <w:lvlJc w:val="right"/>
+      <w:pPr>
+        <w:ind w:left="2520" w:hanging="180"/>
+      </w:pPr>
+    </w:lvl>
+    <w:lvl xmlns:w="http://schemas.openxmlformats.org/wordprocessingml/2006/main" w:ilvl="3">
+      <w:start w:val="1"/>
+      <w:numFmt w:val="decimal"/>
+      <w:lvlText w:val="(%4)"/>
+      <w:lvlJc w:val="left"/>
+      <w:pPr>
+        <w:ind w:left="3240" w:hanging="360"/>
+      </w:pPr>
+    </w:lvl>
+    <w:lvl xmlns:w="http://schemas.openxmlformats.org/wordprocessingml/2006/main" w:ilvl="4">
+      <w:start w:val="1"/>
+      <w:numFmt w:val="lowerLetter"/>
+      <w:lvlText w:val="(%5)"/>
+      <w:lvlJc w:val="left"/>
+      <w:pPr>
+        <w:ind w:left="3960" w:hanging="360"/>
+      </w:pPr>
+    </w:lvl>
+    <w:lvl xmlns:w="http://schemas.openxmlformats.org/wordprocessingml/2006/main" w:ilvl="5">
+      <w:start w:val="1"/>
+      <w:numFmt w:val="lowerRoman"/>
+      <w:lvlText w:val="(%6)"/>
+      <w:lvlJc w:val="right"/>
+      <w:pPr>
+        <w:ind w:left="4680" w:hanging="180"/>
+      </w:pPr>
+    </w:lvl>
+    <w:lvl xmlns:w="http://schemas.openxmlformats.org/wordprocessingml/2006/main" w:ilvl="6">
+      <w:start w:val="1"/>
+      <w:numFmt w:val="decimal"/>
+      <w:lvlText w:val="%7."/>
+      <w:lvlJc w:val="left"/>
+      <w:pPr>
+        <w:ind w:left="5400" w:hanging="360"/>
+      </w:pPr>
+    </w:lvl>
+    <w:lvl xmlns:w="http://schemas.openxmlformats.org/wordprocessingml/2006/main" w:ilvl="7">
+      <w:start w:val="1"/>
+      <w:numFmt w:val="lowerLetter"/>
+      <w:lvlText w:val="%8."/>
+      <w:lvlJc w:val="left"/>
+      <w:pPr>
+        <w:ind w:left="6120" w:hanging="360"/>
+      </w:pPr>
+    </w:lvl>
+    <w:lvl xmlns:w="http://schemas.openxmlformats.org/wordprocessingml/2006/main" w:ilvl="8">
+      <w:start w:val="1"/>
+      <w:numFmt w:val="lowerRoman"/>
+      <w:lvlText w:val="%9."/>
+      <w:lvlJc w:val="right"/>
+      <w:pPr>
+        <w:ind w:left="6840" w:hanging="180"/>
+      </w:pPr>
+    </w:lvl>
+  </w:abstractNum>
+  <w:abstractNum xmlns:w="http://schemas.openxmlformats.org/wordprocessingml/2006/main" w:abstractNumId="9">
+    <w:nsid w:val="5a0f8ff3"/>
+    <w:multiLevelType xmlns:w="http://schemas.openxmlformats.org/wordprocessingml/2006/main" w:val="hybridMultilevel"/>
+    <w:lvl xmlns:w="http://schemas.openxmlformats.org/wordprocessingml/2006/main" w:ilvl="0">
+      <w:start w:val="1"/>
+      <w:numFmt w:val="bullet"/>
+      <w:lvlText w:val="o"/>
+      <w:lvlJc w:val="left"/>
+      <w:pPr>
+        <w:ind w:left="1080" w:hanging="360"/>
+      </w:pPr>
+      <w:rPr>
+        <w:rFonts w:hint="default" w:ascii="Courier New" w:hAnsi="Courier New"/>
+      </w:rPr>
+    </w:lvl>
+    <w:lvl xmlns:w="http://schemas.openxmlformats.org/wordprocessingml/2006/main" w:ilvl="1">
+      <w:start w:val="1"/>
+      <w:numFmt w:val="bullet"/>
+      <w:lvlText w:val="o"/>
+      <w:lvlJc w:val="left"/>
+      <w:pPr>
+        <w:ind w:left="1800" w:hanging="360"/>
+      </w:pPr>
+      <w:rPr>
+        <w:rFonts w:hint="default" w:ascii="Courier New" w:hAnsi="Courier New"/>
+      </w:rPr>
+    </w:lvl>
+    <w:lvl xmlns:w="http://schemas.openxmlformats.org/wordprocessingml/2006/main" w:ilvl="2">
+      <w:start w:val="1"/>
+      <w:numFmt w:val="bullet"/>
+      <w:lvlText w:val=""/>
+      <w:lvlJc w:val="left"/>
+      <w:pPr>
+        <w:ind w:left="2520" w:hanging="360"/>
+      </w:pPr>
+      <w:rPr>
+        <w:rFonts w:hint="default" w:ascii="Wingdings" w:hAnsi="Wingdings"/>
+      </w:rPr>
+    </w:lvl>
+    <w:lvl xmlns:w="http://schemas.openxmlformats.org/wordprocessingml/2006/main" w:ilvl="3">
+      <w:start w:val="1"/>
+      <w:numFmt w:val="bullet"/>
+      <w:lvlText w:val=""/>
+      <w:lvlJc w:val="left"/>
+      <w:pPr>
+        <w:ind w:left="3240" w:hanging="360"/>
+      </w:pPr>
+      <w:rPr>
+        <w:rFonts w:hint="default" w:ascii="Symbol" w:hAnsi="Symbol"/>
+      </w:rPr>
+    </w:lvl>
+    <w:lvl xmlns:w="http://schemas.openxmlformats.org/wordprocessingml/2006/main" w:ilvl="4">
+      <w:start w:val="1"/>
+      <w:numFmt w:val="bullet"/>
+      <w:lvlText w:val="o"/>
+      <w:lvlJc w:val="left"/>
+      <w:pPr>
+        <w:ind w:left="3960" w:hanging="360"/>
+      </w:pPr>
+      <w:rPr>
+        <w:rFonts w:hint="default" w:ascii="Courier New" w:hAnsi="Courier New"/>
+      </w:rPr>
+    </w:lvl>
+    <w:lvl xmlns:w="http://schemas.openxmlformats.org/wordprocessingml/2006/main" w:ilvl="5">
+      <w:start w:val="1"/>
+      <w:numFmt w:val="bullet"/>
+      <w:lvlText w:val=""/>
+      <w:lvlJc w:val="left"/>
+      <w:pPr>
+        <w:ind w:left="4680" w:hanging="360"/>
+      </w:pPr>
+      <w:rPr>
+        <w:rFonts w:hint="default" w:ascii="Wingdings" w:hAnsi="Wingdings"/>
+      </w:rPr>
+    </w:lvl>
+    <w:lvl xmlns:w="http://schemas.openxmlformats.org/wordprocessingml/2006/main" w:ilvl="6">
+      <w:start w:val="1"/>
+      <w:numFmt w:val="bullet"/>
+      <w:lvlText w:val=""/>
+      <w:lvlJc w:val="left"/>
+      <w:pPr>
+        <w:ind w:left="5400" w:hanging="360"/>
+      </w:pPr>
+      <w:rPr>
+        <w:rFonts w:hint="default" w:ascii="Symbol" w:hAnsi="Symbol"/>
+      </w:rPr>
+    </w:lvl>
+    <w:lvl xmlns:w="http://schemas.openxmlformats.org/wordprocessingml/2006/main" w:ilvl="7">
+      <w:start w:val="1"/>
+      <w:numFmt w:val="bullet"/>
+      <w:lvlText w:val="o"/>
+      <w:lvlJc w:val="left"/>
+      <w:pPr>
+        <w:ind w:left="6120" w:hanging="360"/>
+      </w:pPr>
+      <w:rPr>
+        <w:rFonts w:hint="default" w:ascii="Courier New" w:hAnsi="Courier New"/>
+      </w:rPr>
+    </w:lvl>
+    <w:lvl xmlns:w="http://schemas.openxmlformats.org/wordprocessingml/2006/main" w:ilvl="8">
+      <w:start w:val="1"/>
+      <w:numFmt w:val="bullet"/>
+      <w:lvlText w:val=""/>
+      <w:lvlJc w:val="left"/>
+      <w:pPr>
+        <w:ind w:left="6840" w:hanging="360"/>
+      </w:pPr>
+      <w:rPr>
+        <w:rFonts w:hint="default" w:ascii="Wingdings" w:hAnsi="Wingdings"/>
+      </w:rPr>
+    </w:lvl>
+  </w:abstractNum>
+  <w:abstractNum xmlns:w="http://schemas.openxmlformats.org/wordprocessingml/2006/main" w:abstractNumId="8">
+    <w:nsid w:val="33a6176e"/>
+    <w:multiLevelType xmlns:w="http://schemas.openxmlformats.org/wordprocessingml/2006/main" w:val="hybridMultilevel"/>
+    <w:lvl xmlns:w="http://schemas.openxmlformats.org/wordprocessingml/2006/main" w:ilvl="0">
+      <w:start w:val="1"/>
+      <w:numFmt w:val="bullet"/>
+      <w:lvlText w:val=""/>
+      <w:lvlJc w:val="left"/>
+      <w:pPr>
+        <w:ind w:left="720" w:hanging="360"/>
+      </w:pPr>
+      <w:rPr>
+        <w:rFonts w:hint="default" w:ascii="Symbol" w:hAnsi="Symbol"/>
+      </w:rPr>
+    </w:lvl>
+    <w:lvl xmlns:w="http://schemas.openxmlformats.org/wordprocessingml/2006/main" w:ilvl="1">
+      <w:start w:val="1"/>
+      <w:numFmt w:val="bullet"/>
+      <w:lvlText w:val="o"/>
+      <w:lvlJc w:val="left"/>
+      <w:pPr>
+        <w:ind w:left="1440" w:hanging="360"/>
+      </w:pPr>
+      <w:rPr>
+        <w:rFonts w:hint="default" w:ascii="Courier New" w:hAnsi="Courier New"/>
+      </w:rPr>
+    </w:lvl>
+    <w:lvl xmlns:w="http://schemas.openxmlformats.org/wordprocessingml/2006/main" w:ilvl="2">
+      <w:start w:val="1"/>
+      <w:numFmt w:val="bullet"/>
+      <w:lvlText w:val=""/>
+      <w:lvlJc w:val="left"/>
+      <w:pPr>
+        <w:ind w:left="2160" w:hanging="360"/>
+      </w:pPr>
+      <w:rPr>
+        <w:rFonts w:hint="default" w:ascii="Wingdings" w:hAnsi="Wingdings"/>
+      </w:rPr>
+    </w:lvl>
+    <w:lvl xmlns:w="http://schemas.openxmlformats.org/wordprocessingml/2006/main" w:ilvl="3">
+      <w:start w:val="1"/>
+      <w:numFmt w:val="bullet"/>
+      <w:lvlText w:val=""/>
+      <w:lvlJc w:val="left"/>
+      <w:pPr>
+        <w:ind w:left="2880" w:hanging="360"/>
+      </w:pPr>
+      <w:rPr>
+        <w:rFonts w:hint="default" w:ascii="Symbol" w:hAnsi="Symbol"/>
+      </w:rPr>
+    </w:lvl>
+    <w:lvl xmlns:w="http://schemas.openxmlformats.org/wordprocessingml/2006/main" w:ilvl="4">
+      <w:start w:val="1"/>
+      <w:numFmt w:val="bullet"/>
+      <w:lvlText w:val="o"/>
+      <w:lvlJc w:val="left"/>
+      <w:pPr>
+        <w:ind w:left="3600" w:hanging="360"/>
+      </w:pPr>
+      <w:rPr>
+        <w:rFonts w:hint="default" w:ascii="Courier New" w:hAnsi="Courier New"/>
+      </w:rPr>
+    </w:lvl>
+    <w:lvl xmlns:w="http://schemas.openxmlformats.org/wordprocessingml/2006/main" w:ilvl="5">
+      <w:start w:val="1"/>
+      <w:numFmt w:val="bullet"/>
+      <w:lvlText w:val=""/>
+      <w:lvlJc w:val="left"/>
+      <w:pPr>
+        <w:ind w:left="4320" w:hanging="360"/>
+      </w:pPr>
+      <w:rPr>
+        <w:rFonts w:hint="default" w:ascii="Wingdings" w:hAnsi="Wingdings"/>
+      </w:rPr>
+    </w:lvl>
+    <w:lvl xmlns:w="http://schemas.openxmlformats.org/wordprocessingml/2006/main" w:ilvl="6">
+      <w:start w:val="1"/>
+      <w:numFmt w:val="bullet"/>
+      <w:lvlText w:val=""/>
+      <w:lvlJc w:val="left"/>
+      <w:pPr>
+        <w:ind w:left="5040" w:hanging="360"/>
+      </w:pPr>
+      <w:rPr>
+        <w:rFonts w:hint="default" w:ascii="Symbol" w:hAnsi="Symbol"/>
+      </w:rPr>
+    </w:lvl>
+    <w:lvl xmlns:w="http://schemas.openxmlformats.org/wordprocessingml/2006/main" w:ilvl="7">
+      <w:start w:val="1"/>
+      <w:numFmt w:val="bullet"/>
+      <w:lvlText w:val="o"/>
+      <w:lvlJc w:val="left"/>
+      <w:pPr>
+        <w:ind w:left="5760" w:hanging="360"/>
+      </w:pPr>
+      <w:rPr>
+        <w:rFonts w:hint="default" w:ascii="Courier New" w:hAnsi="Courier New"/>
+      </w:rPr>
+    </w:lvl>
+    <w:lvl xmlns:w="http://schemas.openxmlformats.org/wordprocessingml/2006/main" w:ilvl="8">
+      <w:start w:val="1"/>
+      <w:numFmt w:val="bullet"/>
+      <w:lvlText w:val=""/>
+      <w:lvlJc w:val="left"/>
+      <w:pPr>
+        <w:ind w:left="6480" w:hanging="360"/>
+      </w:pPr>
+      <w:rPr>
+        <w:rFonts w:hint="default" w:ascii="Wingdings" w:hAnsi="Wingdings"/>
+      </w:rPr>
+    </w:lvl>
+  </w:abstractNum>
+  <w:abstractNum xmlns:w="http://schemas.openxmlformats.org/wordprocessingml/2006/main" w:abstractNumId="7">
+    <w:nsid w:val="6b926121"/>
+    <w:multiLevelType xmlns:w="http://schemas.openxmlformats.org/wordprocessingml/2006/main" w:val="hybridMultilevel"/>
+    <w:lvl xmlns:w="http://schemas.openxmlformats.org/wordprocessingml/2006/main" w:ilvl="0">
+      <w:start w:val="1"/>
+      <w:numFmt w:val="decimal"/>
+      <w:lvlText w:val="%1."/>
+      <w:lvlJc w:val="left"/>
+      <w:pPr>
+        <w:ind w:left="720" w:hanging="360"/>
+      </w:pPr>
+    </w:lvl>
+    <w:lvl xmlns:w="http://schemas.openxmlformats.org/wordprocessingml/2006/main" w:ilvl="1">
+      <w:start w:val="1"/>
+      <w:numFmt w:val="lowerLetter"/>
+      <w:lvlText w:val="%2."/>
+      <w:lvlJc w:val="left"/>
+      <w:pPr>
+        <w:ind w:left="1440" w:hanging="360"/>
+      </w:pPr>
+    </w:lvl>
+    <w:lvl xmlns:w="http://schemas.openxmlformats.org/wordprocessingml/2006/main" w:ilvl="2">
+      <w:start w:val="1"/>
+      <w:numFmt w:val="lowerRoman"/>
+      <w:lvlText w:val="%3."/>
+      <w:lvlJc w:val="right"/>
+      <w:pPr>
+        <w:ind w:left="2160" w:hanging="180"/>
+      </w:pPr>
+    </w:lvl>
+    <w:lvl xmlns:w="http://schemas.openxmlformats.org/wordprocessingml/2006/main" w:ilvl="3">
+      <w:start w:val="1"/>
+      <w:numFmt w:val="decimal"/>
+      <w:lvlText w:val="%4."/>
+      <w:lvlJc w:val="left"/>
+      <w:pPr>
+        <w:ind w:left="2880" w:hanging="360"/>
+      </w:pPr>
+    </w:lvl>
+    <w:lvl xmlns:w="http://schemas.openxmlformats.org/wordprocessingml/2006/main" w:ilvl="4">
+      <w:start w:val="1"/>
+      <w:numFmt w:val="lowerLetter"/>
+      <w:lvlText w:val="%5."/>
+      <w:lvlJc w:val="left"/>
+      <w:pPr>
+        <w:ind w:left="3600" w:hanging="360"/>
+      </w:pPr>
+    </w:lvl>
+    <w:lvl xmlns:w="http://schemas.openxmlformats.org/wordprocessingml/2006/main" w:ilvl="5">
+      <w:start w:val="1"/>
+      <w:numFmt w:val="lowerRoman"/>
+      <w:lvlText w:val="%6."/>
+      <w:lvlJc w:val="right"/>
+      <w:pPr>
+        <w:ind w:left="4320" w:hanging="180"/>
+      </w:pPr>
+    </w:lvl>
+    <w:lvl xmlns:w="http://schemas.openxmlformats.org/wordprocessingml/2006/main" w:ilvl="6">
+      <w:start w:val="1"/>
+      <w:numFmt w:val="decimal"/>
+      <w:lvlText w:val="%7."/>
+      <w:lvlJc w:val="left"/>
+      <w:pPr>
+        <w:ind w:left="5040" w:hanging="360"/>
+      </w:pPr>
+    </w:lvl>
+    <w:lvl xmlns:w="http://schemas.openxmlformats.org/wordprocessingml/2006/main" w:ilvl="7">
+      <w:start w:val="1"/>
+      <w:numFmt w:val="lowerLetter"/>
+      <w:lvlText w:val="%8."/>
+      <w:lvlJc w:val="left"/>
+      <w:pPr>
+        <w:ind w:left="5760" w:hanging="360"/>
+      </w:pPr>
+    </w:lvl>
+    <w:lvl xmlns:w="http://schemas.openxmlformats.org/wordprocessingml/2006/main" w:ilvl="8">
+      <w:start w:val="1"/>
+      <w:numFmt w:val="lowerRoman"/>
+      <w:lvlText w:val="%9."/>
+      <w:lvlJc w:val="right"/>
+      <w:pPr>
+        <w:ind w:left="6480" w:hanging="180"/>
+      </w:pPr>
+    </w:lvl>
+  </w:abstractNum>
+  <w:abstractNum xmlns:w="http://schemas.openxmlformats.org/wordprocessingml/2006/main" w:abstractNumId="6">
+    <w:nsid w:val="38e2f921"/>
+    <w:multiLevelType xmlns:w="http://schemas.openxmlformats.org/wordprocessingml/2006/main" w:val="hybridMultilevel"/>
+    <w:lvl xmlns:w="http://schemas.openxmlformats.org/wordprocessingml/2006/main" w:ilvl="0">
+      <w:start w:val="1"/>
+      <w:numFmt w:val="bullet"/>
+      <w:lvlText w:val=""/>
+      <w:lvlJc w:val="left"/>
+      <w:pPr>
+        <w:ind w:left="720" w:hanging="360"/>
+      </w:pPr>
+      <w:rPr>
+        <w:rFonts w:hint="default" w:ascii="Symbol" w:hAnsi="Symbol"/>
+      </w:rPr>
+    </w:lvl>
+    <w:lvl xmlns:w="http://schemas.openxmlformats.org/wordprocessingml/2006/main" w:ilvl="1">
+      <w:start w:val="1"/>
+      <w:numFmt w:val="bullet"/>
+      <w:lvlText w:val="o"/>
+      <w:lvlJc w:val="left"/>
+      <w:pPr>
+        <w:ind w:left="1440" w:hanging="360"/>
+      </w:pPr>
+      <w:rPr>
+        <w:rFonts w:hint="default" w:ascii="Courier New" w:hAnsi="Courier New"/>
+      </w:rPr>
+    </w:lvl>
+    <w:lvl xmlns:w="http://schemas.openxmlformats.org/wordprocessingml/2006/main" w:ilvl="2">
+      <w:start w:val="1"/>
+      <w:numFmt w:val="bullet"/>
+      <w:lvlText w:val=""/>
+      <w:lvlJc w:val="left"/>
+      <w:pPr>
+        <w:ind w:left="2160" w:hanging="360"/>
+      </w:pPr>
+      <w:rPr>
+        <w:rFonts w:hint="default" w:ascii="Wingdings" w:hAnsi="Wingdings"/>
+      </w:rPr>
+    </w:lvl>
+    <w:lvl xmlns:w="http://schemas.openxmlformats.org/wordprocessingml/2006/main" w:ilvl="3">
+      <w:start w:val="1"/>
+      <w:numFmt w:val="bullet"/>
+      <w:lvlText w:val=""/>
+      <w:lvlJc w:val="left"/>
+      <w:pPr>
+        <w:ind w:left="2880" w:hanging="360"/>
+      </w:pPr>
+      <w:rPr>
+        <w:rFonts w:hint="default" w:ascii="Symbol" w:hAnsi="Symbol"/>
+      </w:rPr>
+    </w:lvl>
+    <w:lvl xmlns:w="http://schemas.openxmlformats.org/wordprocessingml/2006/main" w:ilvl="4">
+      <w:start w:val="1"/>
+      <w:numFmt w:val="bullet"/>
+      <w:lvlText w:val="o"/>
+      <w:lvlJc w:val="left"/>
+      <w:pPr>
+        <w:ind w:left="3600" w:hanging="360"/>
+      </w:pPr>
+      <w:rPr>
+        <w:rFonts w:hint="default" w:ascii="Courier New" w:hAnsi="Courier New"/>
+      </w:rPr>
+    </w:lvl>
+    <w:lvl xmlns:w="http://schemas.openxmlformats.org/wordprocessingml/2006/main" w:ilvl="5">
+      <w:start w:val="1"/>
+      <w:numFmt w:val="bullet"/>
+      <w:lvlText w:val=""/>
+      <w:lvlJc w:val="left"/>
+      <w:pPr>
+        <w:ind w:left="4320" w:hanging="360"/>
+      </w:pPr>
+      <w:rPr>
+        <w:rFonts w:hint="default" w:ascii="Wingdings" w:hAnsi="Wingdings"/>
+      </w:rPr>
+    </w:lvl>
+    <w:lvl xmlns:w="http://schemas.openxmlformats.org/wordprocessingml/2006/main" w:ilvl="6">
+      <w:start w:val="1"/>
+      <w:numFmt w:val="bullet"/>
+      <w:lvlText w:val=""/>
+      <w:lvlJc w:val="left"/>
+      <w:pPr>
+        <w:ind w:left="5040" w:hanging="360"/>
+      </w:pPr>
+      <w:rPr>
+        <w:rFonts w:hint="default" w:ascii="Symbol" w:hAnsi="Symbol"/>
+      </w:rPr>
+    </w:lvl>
+    <w:lvl xmlns:w="http://schemas.openxmlformats.org/wordprocessingml/2006/main" w:ilvl="7">
+      <w:start w:val="1"/>
+      <w:numFmt w:val="bullet"/>
+      <w:lvlText w:val="o"/>
+      <w:lvlJc w:val="left"/>
+      <w:pPr>
+        <w:ind w:left="5760" w:hanging="360"/>
+      </w:pPr>
+      <w:rPr>
+        <w:rFonts w:hint="default" w:ascii="Courier New" w:hAnsi="Courier New"/>
+      </w:rPr>
+    </w:lvl>
+    <w:lvl xmlns:w="http://schemas.openxmlformats.org/wordprocessingml/2006/main" w:ilvl="8">
+      <w:start w:val="1"/>
+      <w:numFmt w:val="bullet"/>
+      <w:lvlText w:val=""/>
+      <w:lvlJc w:val="left"/>
+      <w:pPr>
+        <w:ind w:left="6480" w:hanging="360"/>
+      </w:pPr>
+      <w:rPr>
+        <w:rFonts w:hint="default" w:ascii="Wingdings" w:hAnsi="Wingdings"/>
+      </w:rPr>
+    </w:lvl>
+  </w:abstractNum>
+  <w:abstractNum xmlns:w="http://schemas.openxmlformats.org/wordprocessingml/2006/main" w:abstractNumId="5">
+    <w:nsid w:val="2ab0edbb"/>
+    <w:multiLevelType xmlns:w="http://schemas.openxmlformats.org/wordprocessingml/2006/main" w:val="hybridMultilevel"/>
+    <w:lvl xmlns:w="http://schemas.openxmlformats.org/wordprocessingml/2006/main" w:ilvl="0">
+      <w:start w:val="1"/>
+      <w:numFmt w:val="bullet"/>
+      <w:lvlText w:val=""/>
+      <w:lvlJc w:val="left"/>
+      <w:pPr>
+        <w:ind w:left="720" w:hanging="360"/>
+      </w:pPr>
+      <w:rPr>
+        <w:rFonts w:hint="default" w:ascii="Symbol" w:hAnsi="Symbol"/>
+      </w:rPr>
+    </w:lvl>
+    <w:lvl xmlns:w="http://schemas.openxmlformats.org/wordprocessingml/2006/main" w:ilvl="1">
+      <w:start w:val="1"/>
+      <w:numFmt w:val="bullet"/>
+      <w:lvlText w:val="o"/>
+      <w:lvlJc w:val="left"/>
+      <w:pPr>
+        <w:ind w:left="1440" w:hanging="360"/>
+      </w:pPr>
+      <w:rPr>
+        <w:rFonts w:hint="default" w:ascii="Courier New" w:hAnsi="Courier New"/>
+      </w:rPr>
+    </w:lvl>
+    <w:lvl xmlns:w="http://schemas.openxmlformats.org/wordprocessingml/2006/main" w:ilvl="2">
+      <w:start w:val="1"/>
+      <w:numFmt w:val="bullet"/>
+      <w:lvlText w:val=""/>
+      <w:lvlJc w:val="left"/>
+      <w:pPr>
+        <w:ind w:left="2160" w:hanging="360"/>
+      </w:pPr>
+      <w:rPr>
+        <w:rFonts w:hint="default" w:ascii="Wingdings" w:hAnsi="Wingdings"/>
+      </w:rPr>
+    </w:lvl>
+    <w:lvl xmlns:w="http://schemas.openxmlformats.org/wordprocessingml/2006/main" w:ilvl="3">
+      <w:start w:val="1"/>
+      <w:numFmt w:val="bullet"/>
+      <w:lvlText w:val=""/>
+      <w:lvlJc w:val="left"/>
+      <w:pPr>
+        <w:ind w:left="2880" w:hanging="360"/>
+      </w:pPr>
+      <w:rPr>
+        <w:rFonts w:hint="default" w:ascii="Symbol" w:hAnsi="Symbol"/>
+      </w:rPr>
+    </w:lvl>
+    <w:lvl xmlns:w="http://schemas.openxmlformats.org/wordprocessingml/2006/main" w:ilvl="4">
+      <w:start w:val="1"/>
+      <w:numFmt w:val="bullet"/>
+      <w:lvlText w:val="o"/>
+      <w:lvlJc w:val="left"/>
+      <w:pPr>
+        <w:ind w:left="3600" w:hanging="360"/>
+      </w:pPr>
+      <w:rPr>
+        <w:rFonts w:hint="default" w:ascii="Courier New" w:hAnsi="Courier New"/>
+      </w:rPr>
+    </w:lvl>
+    <w:lvl xmlns:w="http://schemas.openxmlformats.org/wordprocessingml/2006/main" w:ilvl="5">
+      <w:start w:val="1"/>
+      <w:numFmt w:val="bullet"/>
+      <w:lvlText w:val=""/>
+      <w:lvlJc w:val="left"/>
+      <w:pPr>
+        <w:ind w:left="4320" w:hanging="360"/>
+      </w:pPr>
+      <w:rPr>
+        <w:rFonts w:hint="default" w:ascii="Wingdings" w:hAnsi="Wingdings"/>
+      </w:rPr>
+    </w:lvl>
+    <w:lvl xmlns:w="http://schemas.openxmlformats.org/wordprocessingml/2006/main" w:ilvl="6">
+      <w:start w:val="1"/>
+      <w:numFmt w:val="bullet"/>
+      <w:lvlText w:val=""/>
+      <w:lvlJc w:val="left"/>
+      <w:pPr>
+        <w:ind w:left="5040" w:hanging="360"/>
+      </w:pPr>
+      <w:rPr>
+        <w:rFonts w:hint="default" w:ascii="Symbol" w:hAnsi="Symbol"/>
+      </w:rPr>
+    </w:lvl>
+    <w:lvl xmlns:w="http://schemas.openxmlformats.org/wordprocessingml/2006/main" w:ilvl="7">
+      <w:start w:val="1"/>
+      <w:numFmt w:val="bullet"/>
+      <w:lvlText w:val="o"/>
+      <w:lvlJc w:val="left"/>
+      <w:pPr>
+        <w:ind w:left="5760" w:hanging="360"/>
+      </w:pPr>
+      <w:rPr>
+        <w:rFonts w:hint="default" w:ascii="Courier New" w:hAnsi="Courier New"/>
+      </w:rPr>
+    </w:lvl>
+    <w:lvl xmlns:w="http://schemas.openxmlformats.org/wordprocessingml/2006/main" w:ilvl="8">
+      <w:start w:val="1"/>
+      <w:numFmt w:val="bullet"/>
+      <w:lvlText w:val=""/>
+      <w:lvlJc w:val="left"/>
+      <w:pPr>
+        <w:ind w:left="6480" w:hanging="360"/>
+      </w:pPr>
+      <w:rPr>
+        <w:rFonts w:hint="default" w:ascii="Wingdings" w:hAnsi="Wingdings"/>
+      </w:rPr>
+    </w:lvl>
+  </w:abstractNum>
   <w:abstractNum xmlns:w="http://schemas.openxmlformats.org/wordprocessingml/2006/main" w:abstractNumId="4">
     <w:nsid w:val="57bbfca7"/>
     <w:multiLevelType xmlns:w="http://schemas.openxmlformats.org/wordprocessingml/2006/main" w:val="hybridMultilevel"/>
@@ -1681,15 +5084,13 @@
     <w:multiLevelType xmlns:w="http://schemas.openxmlformats.org/wordprocessingml/2006/main" w:val="hybridMultilevel"/>
     <w:lvl xmlns:w="http://schemas.openxmlformats.org/wordprocessingml/2006/main" w:ilvl="0">
       <w:start w:val="1"/>
-      <w:numFmt w:val="bullet"/>
-      <w:lvlText w:val="-"/>
+      <w:numFmt w:val="decimal"/>
+      <w:lvlText w:val="%1."/>
       <w:lvlJc w:val="left"/>
       <w:pPr>
         <w:ind w:left="720" w:hanging="360"/>
       </w:pPr>
-      <w:rPr>
-        <w:rFonts w:hint="default" w:ascii="Aptos" w:hAnsi="Aptos"/>
-      </w:rPr>
+      <w:rPr/>
     </w:lvl>
     <w:lvl xmlns:w="http://schemas.openxmlformats.org/wordprocessingml/2006/main" w:ilvl="1">
       <w:start w:val="1"/>
@@ -1873,6 +5274,60 @@
       </w:pPr>
     </w:lvl>
   </w:abstractNum>
+  <w:num w:numId="22">
+    <w:abstractNumId w:val="22"/>
+  </w:num>
+  <w:num w:numId="21">
+    <w:abstractNumId w:val="21"/>
+  </w:num>
+  <w:num w:numId="20">
+    <w:abstractNumId w:val="20"/>
+  </w:num>
+  <w:num w:numId="19">
+    <w:abstractNumId w:val="19"/>
+  </w:num>
+  <w:num w:numId="18">
+    <w:abstractNumId w:val="18"/>
+  </w:num>
+  <w:num w:numId="17">
+    <w:abstractNumId w:val="17"/>
+  </w:num>
+  <w:num w:numId="16">
+    <w:abstractNumId w:val="16"/>
+  </w:num>
+  <w:num w:numId="15">
+    <w:abstractNumId w:val="15"/>
+  </w:num>
+  <w:num w:numId="14">
+    <w:abstractNumId w:val="14"/>
+  </w:num>
+  <w:num w:numId="13">
+    <w:abstractNumId w:val="13"/>
+  </w:num>
+  <w:num w:numId="12">
+    <w:abstractNumId w:val="12"/>
+  </w:num>
+  <w:num w:numId="11">
+    <w:abstractNumId w:val="11"/>
+  </w:num>
+  <w:num w:numId="10">
+    <w:abstractNumId w:val="10"/>
+  </w:num>
+  <w:num w:numId="9">
+    <w:abstractNumId w:val="9"/>
+  </w:num>
+  <w:num w:numId="8">
+    <w:abstractNumId w:val="8"/>
+  </w:num>
+  <w:num w:numId="7">
+    <w:abstractNumId w:val="7"/>
+  </w:num>
+  <w:num w:numId="6">
+    <w:abstractNumId w:val="6"/>
+  </w:num>
+  <w:num w:numId="5">
+    <w:abstractNumId w:val="5"/>
+  </w:num>
   <w:num w:numId="4">
     <w:abstractNumId w:val="4"/>
   </w:num>

</xml_diff>